<commit_message>
Enhance UI and UX across multiple sections
- Updated the AboutSection with a more dynamic background and geometric patterns for visual depth.
- Changed the terminology from "Resume" to "CV" in AboutSection and HeroSection.
- Improved styling and responsiveness in ContactSection, including background elements and button interactions.
- Revamped ExperienceSection with a more professional background and enhanced layout for experiences.
- Enhanced ProjectsSection with creative backgrounds and improved project card interactions.
</commit_message>
<xml_diff>
--- a/public/documents/Brhane-Giday_Resume.docx
+++ b/public/documents/Brhane-Giday_Resume.docx
@@ -1,6 +1,6 @@
 
 <file path=word/document.xml><?xml version="1.0" encoding="utf-8"?>
-<w:document xmlns:wpc="http://schemas.microsoft.com/office/word/2010/wordprocessingCanvas" xmlns:cx="http://schemas.microsoft.com/office/drawing/2014/chartex" xmlns:cx1="http://schemas.microsoft.com/office/drawing/2015/9/8/chartex" xmlns:cx2="http://schemas.microsoft.com/office/drawing/2015/10/21/chartex" xmlns:cx3="http://schemas.microsoft.com/office/drawing/2016/5/9/chartex" xmlns:cx4="http://schemas.microsoft.com/office/drawing/2016/5/10/chartex" xmlns:cx5="http://schemas.microsoft.com/office/drawing/2016/5/11/chartex" xmlns:cx6="http://schemas.microsoft.com/office/drawing/2016/5/12/chartex" xmlns:cx7="http://schemas.microsoft.com/office/drawing/2016/5/13/chartex" xmlns:cx8="http://schemas.microsoft.com/office/drawing/2016/5/14/chartex" xmlns:mc="http://schemas.openxmlformats.org/markup-compatibility/2006" xmlns:aink="http://schemas.microsoft.com/office/drawing/2016/ink" xmlns:am3d="http://schemas.microsoft.com/office/drawing/2017/model3d" xmlns:o="urn:schemas-microsoft-com:office:office" xmlns:oel="http://schemas.microsoft.com/office/2019/extlst" xmlns:r="http://schemas.openxmlformats.org/officeDocument/2006/relationships" xmlns:m="http://schemas.openxmlformats.org/officeDocument/2006/math" xmlns:v="urn:schemas-microsoft-com:vml" xmlns:wp14="http://schemas.microsoft.com/office/word/2010/wordprocessingDrawing" xmlns:wp="http://schemas.openxmlformats.org/drawingml/2006/wordprocessingDrawing" xmlns:w10="urn:schemas-microsoft-com:office:word" xmlns:w="http://schemas.openxmlformats.org/wordprocessingml/2006/main" xmlns:w14="http://schemas.microsoft.com/office/word/2010/wordml" xmlns:w15="http://schemas.microsoft.com/office/word/2012/wordml" xmlns:w16cex="http://schemas.microsoft.com/office/word/2018/wordml/cex" xmlns:w16cid="http://schemas.microsoft.com/office/word/2016/wordml/cid" xmlns:w16="http://schemas.microsoft.com/office/word/2018/wordml" xmlns:w16sdtdh="http://schemas.microsoft.com/office/word/2020/wordml/sdtdatahash" xmlns:w16se="http://schemas.microsoft.com/office/word/2015/wordml/symex" xmlns:wpg="http://schemas.microsoft.com/office/word/2010/wordprocessingGroup" xmlns:wpi="http://schemas.microsoft.com/office/word/2010/wordprocessingInk" xmlns:wne="http://schemas.microsoft.com/office/word/2006/wordml" xmlns:wps="http://schemas.microsoft.com/office/word/2010/wordprocessingShape" mc:Ignorable="w14 w15 w16se w16cid w16 w16cex w16sdtdh wp14">
+<w:document xmlns:wpc="http://schemas.microsoft.com/office/word/2010/wordprocessingCanvas" xmlns:cx="http://schemas.microsoft.com/office/drawing/2014/chartex" xmlns:cx1="http://schemas.microsoft.com/office/drawing/2015/9/8/chartex" xmlns:cx2="http://schemas.microsoft.com/office/drawing/2015/10/21/chartex" xmlns:cx3="http://schemas.microsoft.com/office/drawing/2016/5/9/chartex" xmlns:cx4="http://schemas.microsoft.com/office/drawing/2016/5/10/chartex" xmlns:cx5="http://schemas.microsoft.com/office/drawing/2016/5/11/chartex" xmlns:cx6="http://schemas.microsoft.com/office/drawing/2016/5/12/chartex" xmlns:cx7="http://schemas.microsoft.com/office/drawing/2016/5/13/chartex" xmlns:cx8="http://schemas.microsoft.com/office/drawing/2016/5/14/chartex" xmlns:mc="http://schemas.openxmlformats.org/markup-compatibility/2006" xmlns:aink="http://schemas.microsoft.com/office/drawing/2016/ink" xmlns:am3d="http://schemas.microsoft.com/office/drawing/2017/model3d" xmlns:o="urn:schemas-microsoft-com:office:office" xmlns:oel="http://schemas.microsoft.com/office/2019/extlst" xmlns:r="http://schemas.openxmlformats.org/officeDocument/2006/relationships" xmlns:m="http://schemas.openxmlformats.org/officeDocument/2006/math" xmlns:v="urn:schemas-microsoft-com:vml" xmlns:wp14="http://schemas.microsoft.com/office/word/2010/wordprocessingDrawing" xmlns:wp="http://schemas.openxmlformats.org/drawingml/2006/wordprocessingDrawing" xmlns:w10="urn:schemas-microsoft-com:office:word" xmlns:w="http://schemas.openxmlformats.org/wordprocessingml/2006/main" xmlns:w14="http://schemas.microsoft.com/office/word/2010/wordml" xmlns:w15="http://schemas.microsoft.com/office/word/2012/wordml" xmlns:w16cex="http://schemas.microsoft.com/office/word/2018/wordml/cex" xmlns:w16cid="http://schemas.microsoft.com/office/word/2016/wordml/cid" xmlns:w16="http://schemas.microsoft.com/office/word/2018/wordml" xmlns:w16du="http://schemas.microsoft.com/office/word/2023/wordml/word16du" xmlns:w16sdtdh="http://schemas.microsoft.com/office/word/2020/wordml/sdtdatahash" xmlns:w16sdtfl="http://schemas.microsoft.com/office/word/2024/wordml/sdtformatlock" xmlns:w16se="http://schemas.microsoft.com/office/word/2015/wordml/symex" xmlns:wpg="http://schemas.microsoft.com/office/word/2010/wordprocessingGroup" xmlns:wpi="http://schemas.microsoft.com/office/word/2010/wordprocessingInk" xmlns:wne="http://schemas.microsoft.com/office/word/2006/wordml" xmlns:wps="http://schemas.microsoft.com/office/word/2010/wordprocessingShape" mc:Ignorable="w14 w15 w16se w16cid w16 w16cex w16sdtdh w16sdtfl w16du wp14">
   <w:body>
     <w:tbl>
       <w:tblPr>
@@ -53,25 +53,20 @@
                 <w:docPart w:val="21E6A9D0B7274CC7B1D7FFEDF6C82104"/>
               </w:placeholder>
             </w:sdtPr>
+            <w:sdtEndPr/>
             <w:sdtContent>
               <w:p>
                 <w:pPr>
-                  <w:rPr>
-                    <w:rFonts w:ascii="Open Sans" w:hAnsi="Open Sans" w:cs="Open Sans"/>
-                    <w:color w:val="808080"/>
+                  <w:spacing w:after="200"/>
+                  <w:rPr>
+                    <w:rFonts w:ascii="Open Sans" w:hAnsi="Open Sans" w:cs="Open Sans"/>
                   </w:rPr>
                 </w:pPr>
                 <w:r>
                   <w:rPr>
                     <w:rFonts w:ascii="Open Sans" w:hAnsi="Open Sans" w:cs="Open Sans"/>
                   </w:rPr>
-                  <w:t xml:space="preserve">I </w:t>
-                </w:r>
-                <w:r>
-                  <w:rPr>
-                    <w:rFonts w:ascii="Open Sans" w:hAnsi="Open Sans" w:cs="Open Sans"/>
-                  </w:rPr>
-                  <w:t xml:space="preserve">am a seasoned software developer with over 4 years of experience, specializing in </w:t>
+                  <w:t xml:space="preserve">Software Engineer with 5+ years of experience in DevOps, cloud-native systems, and </w:t>
                 </w:r>
                 <w:proofErr w:type="spellStart"/>
                 <w:r>
@@ -85,19 +80,7 @@
                   <w:rPr>
                     <w:rFonts w:ascii="Open Sans" w:hAnsi="Open Sans" w:cs="Open Sans"/>
                   </w:rPr>
-                  <w:t xml:space="preserve"> </w:t>
-                </w:r>
-                <w:r>
-                  <w:rPr>
-                    <w:rFonts w:ascii="Open Sans" w:hAnsi="Open Sans" w:cs="Open Sans"/>
-                  </w:rPr>
-                  <w:t xml:space="preserve">web </w:t>
-                </w:r>
-                <w:r>
-                  <w:rPr>
-                    <w:rFonts w:ascii="Open Sans" w:hAnsi="Open Sans" w:cs="Open Sans"/>
-                  </w:rPr>
-                  <w:t>development and UI/UX design. My expertise lies in technical leadership, conducting thorough code reviews, and architecting robust solutions. I have a proven track record of spearheading critical projects, mentoring junior engineers, and ensuring code quality through meticulous reviews. I am passionate about optimizing performance, streamlining workflows, and fostering collaboration across cross-functional teams. Whether shaping architectural decisions, driving best practices, or mentoring the next generation of developers, I am dedicated to delivering excellence in all aspects of my work.</w:t>
+                  <w:t xml:space="preserve"> development. Skilled in designing and deploying scalable web applications, CI/CD pipelines, containerized solutions, and AI-powered platforms. Strong academic foundation as an MSc student at Carnegie Mellon University Africa, with hands-on expertise in LLMs, recommender systems, and AI for policy/healthcare data. Recognized for technical leadership, problem-solving, and bridging the gap between business needs and technology.</w:t>
                 </w:r>
               </w:p>
             </w:sdtContent>
@@ -162,6 +145,7 @@
                   <w:docPart w:val="089D08FFD0414ED8AC19ABE3EF06F056"/>
                 </w:placeholder>
               </w:sdtPr>
+              <w:sdtEndPr/>
               <w:sdtContent>
                 <w:r>
                   <w:rPr>
@@ -210,6 +194,7 @@
                   <w:docPart w:val="56EAD053E7544A9B99B819930DF98701"/>
                 </w:placeholder>
               </w:sdtPr>
+              <w:sdtEndPr/>
               <w:sdtContent>
                 <w:r>
                   <w:rPr>
@@ -281,6 +266,7 @@
                   <w:listItem w:displayText="1990" w:value="1990"/>
                 </w:dropDownList>
               </w:sdtPr>
+              <w:sdtEndPr/>
               <w:sdtContent>
                 <w:r>
                   <w:rPr>
@@ -350,6 +336,7 @@
                   <w:listItem w:displayText="1990" w:value="1990"/>
                 </w:dropDownList>
               </w:sdtPr>
+              <w:sdtEndPr/>
               <w:sdtContent>
                 <w:r>
                   <w:rPr>
@@ -394,6 +381,7 @@
                   <w:docPart w:val="B7070F1F5A624EACB0FED67AAE5AF751"/>
                 </w:placeholder>
               </w:sdtPr>
+              <w:sdtEndPr/>
               <w:sdtContent>
                 <w:r>
                   <w:rPr>
@@ -430,6 +418,7 @@
                   <w:docPart w:val="8D4698A4B7E14BC589D68D22DCFA86CF"/>
                 </w:placeholder>
               </w:sdtPr>
+              <w:sdtEndPr/>
               <w:sdtContent>
                 <w:r>
                   <w:rPr>
@@ -465,6 +454,7 @@
                   <w:docPart w:val="B0AB8C9D52684EB680D7AA5AB1BF5E45"/>
                 </w:placeholder>
               </w:sdtPr>
+              <w:sdtEndPr/>
               <w:sdtContent>
                 <w:r>
                   <w:rPr>
@@ -535,6 +525,7 @@
                   <w:listItem w:displayText="1990" w:value="1990"/>
                 </w:dropDownList>
               </w:sdtPr>
+              <w:sdtEndPr/>
               <w:sdtContent>
                 <w:r>
                   <w:rPr>
@@ -598,6 +589,7 @@
                   <w:listItem w:displayText="1990" w:value="1990"/>
                 </w:dropDownList>
               </w:sdtPr>
+              <w:sdtEndPr/>
               <w:sdtContent>
                 <w:r>
                   <w:rPr>
@@ -644,7 +636,185 @@
       <w:tr>
         <w:tc>
           <w:tcPr>
+            <w:tcW w:w="9019" w:type="dxa"/>
+            <w:gridSpan w:val="2"/>
+            <w:shd w:val="clear" w:color="auto" w:fill="FFFFFF" w:themeFill="background1"/>
+          </w:tcPr>
+          <w:p>
+            <w:pPr>
+              <w:rPr>
+                <w:rFonts w:ascii="Open Sans" w:hAnsi="Open Sans" w:cs="Open Sans"/>
+                <w:b/>
+              </w:rPr>
+            </w:pPr>
+            <w:r>
+              <w:rPr>
+                <w:rFonts w:ascii="Open Sans" w:hAnsi="Open Sans" w:cs="Open Sans"/>
+                <w:b/>
+                <w:bCs/>
+              </w:rPr>
+              <w:t xml:space="preserve">Research </w:t>
+            </w:r>
+            <w:r>
+              <w:rPr>
+                <w:rFonts w:ascii="Open Sans" w:hAnsi="Open Sans" w:cs="Open Sans"/>
+                <w:b/>
+                <w:bCs/>
+              </w:rPr>
+              <w:t>Associate</w:t>
+            </w:r>
+            <w:r>
+              <w:rPr>
+                <w:rFonts w:ascii="Open Sans" w:hAnsi="Open Sans" w:cs="Open Sans"/>
+                <w:b/>
+                <w:bCs/>
+              </w:rPr>
+              <w:t xml:space="preserve">      </w:t>
+            </w:r>
+            <w:r>
+              <w:rPr>
+                <w:rFonts w:ascii="Open Sans" w:hAnsi="Open Sans" w:cs="Open Sans"/>
+                <w:b/>
+                <w:i/>
+                <w:iCs/>
+              </w:rPr>
+              <w:t xml:space="preserve">                                                                          </w:t>
+            </w:r>
+            <w:r>
+              <w:rPr>
+                <w:rFonts w:ascii="Open Sans" w:hAnsi="Open Sans" w:cs="Open Sans"/>
+                <w:bCs/>
+              </w:rPr>
+              <w:t>Jan 2025 – Present</w:t>
+            </w:r>
+            <w:r>
+              <w:rPr>
+                <w:rFonts w:ascii="Open Sans" w:hAnsi="Open Sans" w:cs="Open Sans"/>
+                <w:b/>
+                <w:i/>
+                <w:iCs/>
+              </w:rPr>
+              <w:br/>
+            </w:r>
+            <w:r>
+              <w:rPr>
+                <w:rFonts w:ascii="Open Sans" w:hAnsi="Open Sans" w:cs="Open Sans"/>
+                <w:b/>
+              </w:rPr>
+              <w:t xml:space="preserve"> </w:t>
+            </w:r>
+            <w:r>
+              <w:rPr>
+                <w:rFonts w:ascii="Open Sans" w:hAnsi="Open Sans" w:cs="Open Sans"/>
+                <w:bCs/>
+                <w:i/>
+                <w:iCs/>
+              </w:rPr>
+              <w:t>CMU-</w:t>
+            </w:r>
+            <w:proofErr w:type="gramStart"/>
+            <w:r>
+              <w:rPr>
+                <w:rFonts w:ascii="Open Sans" w:hAnsi="Open Sans" w:cs="Open Sans"/>
+                <w:bCs/>
+                <w:i/>
+                <w:iCs/>
+              </w:rPr>
+              <w:t xml:space="preserve">Africa </w:t>
+            </w:r>
+            <w:r>
+              <w:rPr>
+                <w:rFonts w:ascii="Open Sans" w:hAnsi="Open Sans" w:cs="Open Sans"/>
+                <w:bCs/>
+                <w:i/>
+                <w:iCs/>
+              </w:rPr>
+              <w:t>,</w:t>
+            </w:r>
+            <w:proofErr w:type="gramEnd"/>
+            <w:r>
+              <w:rPr>
+                <w:rFonts w:ascii="Open Sans" w:hAnsi="Open Sans" w:cs="Open Sans"/>
+                <w:bCs/>
+                <w:i/>
+                <w:iCs/>
+              </w:rPr>
+              <w:t xml:space="preserve"> Kigali, Rwanda</w:t>
+            </w:r>
+          </w:p>
+          <w:p>
+            <w:pPr>
+              <w:numPr>
+                <w:ilvl w:val="0"/>
+                <w:numId w:val="5"/>
+              </w:numPr>
+              <w:rPr>
+                <w:rFonts w:ascii="Open Sans" w:hAnsi="Open Sans" w:cs="Open Sans"/>
+                <w:bCs/>
+              </w:rPr>
+            </w:pPr>
+            <w:r>
+              <w:rPr>
+                <w:rFonts w:ascii="Open Sans" w:hAnsi="Open Sans" w:cs="Open Sans"/>
+                <w:bCs/>
+              </w:rPr>
+              <w:t>Conducting research on LLM-powered policy and healthcare data analysis.</w:t>
+            </w:r>
+          </w:p>
+          <w:p>
+            <w:pPr>
+              <w:numPr>
+                <w:ilvl w:val="0"/>
+                <w:numId w:val="5"/>
+              </w:numPr>
+              <w:rPr>
+                <w:rFonts w:ascii="Open Sans" w:hAnsi="Open Sans" w:cs="Open Sans"/>
+                <w:bCs/>
+              </w:rPr>
+            </w:pPr>
+            <w:r>
+              <w:rPr>
+                <w:rFonts w:ascii="Open Sans" w:hAnsi="Open Sans" w:cs="Open Sans"/>
+                <w:bCs/>
+              </w:rPr>
+              <w:t>Designed AI pipelines to process heterogeneous datasets across Africa.</w:t>
+            </w:r>
+          </w:p>
+          <w:p>
+            <w:pPr>
+              <w:numPr>
+                <w:ilvl w:val="0"/>
+                <w:numId w:val="5"/>
+              </w:numPr>
+              <w:rPr>
+                <w:rFonts w:ascii="Open Sans" w:hAnsi="Open Sans" w:cs="Open Sans"/>
+                <w:bCs/>
+              </w:rPr>
+            </w:pPr>
+            <w:r>
+              <w:rPr>
+                <w:rFonts w:ascii="Open Sans" w:hAnsi="Open Sans" w:cs="Open Sans"/>
+                <w:bCs/>
+              </w:rPr>
+              <w:t>Collaborating with policy experts, researchers, and engineers to create usable AI tools.</w:t>
+            </w:r>
+          </w:p>
+          <w:p>
+            <w:pPr>
+              <w:jc w:val="both"/>
+              <w:rPr>
+                <w:rFonts w:ascii="Open Sans" w:hAnsi="Open Sans" w:cs="Open Sans"/>
+                <w:b/>
+              </w:rPr>
+            </w:pPr>
+          </w:p>
+        </w:tc>
+      </w:tr>
+      <w:tr>
+        <w:tc>
+          <w:tcPr>
             <w:tcW w:w="7639" w:type="dxa"/>
+            <w:shd w:val="clear" w:color="auto" w:fill="FFFFFF" w:themeFill="background1"/>
           </w:tcPr>
           <w:p>
             <w:pPr>
@@ -663,6 +833,7 @@
                   <w:docPart w:val="78F470E6E3CC47389BCE639D6E632FF3"/>
                 </w:placeholder>
               </w:sdtPr>
+              <w:sdtEndPr/>
               <w:sdtContent>
                 <w:r>
                   <w:rPr>
@@ -706,6 +877,7 @@
                   <w:docPart w:val="50579D64CC054199A88C40E87D777952"/>
                 </w:placeholder>
               </w:sdtPr>
+              <w:sdtEndPr/>
               <w:sdtContent>
                 <w:r>
                   <w:rPr>
@@ -738,6 +910,7 @@
                   <w:docPart w:val="66350EE84D5348D0BE62D147EFB4FE38"/>
                 </w:placeholder>
               </w:sdtPr>
+              <w:sdtEndPr/>
               <w:sdtContent>
                 <w:r>
                   <w:rPr>
@@ -764,6 +937,7 @@
                 <w:docPart w:val="2DD1DEDD4BBD4F4B99A9BC9A0E484CB1"/>
               </w:placeholder>
             </w:sdtPr>
+            <w:sdtEndPr/>
             <w:sdtContent>
               <w:p>
                 <w:pPr>
@@ -873,6 +1047,7 @@
                   <w:listItem w:displayText="1990" w:value="1990"/>
                 </w:dropDownList>
               </w:sdtPr>
+              <w:sdtEndPr/>
               <w:sdtContent>
                 <w:r>
                   <w:rPr>
@@ -936,6 +1111,7 @@
                   <w:listItem w:displayText="1990" w:value="1990"/>
                 </w:dropDownList>
               </w:sdtPr>
+              <w:sdtEndPr/>
               <w:sdtContent>
                 <w:r>
                   <w:rPr>
@@ -970,6 +1146,7 @@
                   <w:docPart w:val="87C68B5DD7CD4CD899AE346501416A86"/>
                 </w:placeholder>
               </w:sdtPr>
+              <w:sdtEndPr/>
               <w:sdtContent>
                 <w:r>
                   <w:rPr>
@@ -1013,6 +1190,7 @@
                   <w:docPart w:val="BE052E45D6604D39AE8B5FE4478EC70B"/>
                 </w:placeholder>
               </w:sdtPr>
+              <w:sdtEndPr/>
               <w:sdtContent>
                 <w:r>
                   <w:rPr>
@@ -1045,6 +1223,7 @@
                   <w:docPart w:val="BD084EE28E164FB9B88602DFAB6F06BA"/>
                 </w:placeholder>
               </w:sdtPr>
+              <w:sdtEndPr/>
               <w:sdtContent>
                 <w:r>
                   <w:rPr>
@@ -1191,6 +1370,7 @@
                   <w:listItem w:displayText="1990" w:value="1990"/>
                 </w:dropDownList>
               </w:sdtPr>
+              <w:sdtEndPr/>
               <w:sdtContent>
                 <w:r>
                   <w:rPr>
@@ -1254,6 +1434,7 @@
                   <w:listItem w:displayText="1990" w:value="1990"/>
                 </w:dropDownList>
               </w:sdtPr>
+              <w:sdtEndPr/>
               <w:sdtContent>
                 <w:r>
                   <w:rPr>
@@ -1288,6 +1469,7 @@
                   <w:docPart w:val="F5CCA6C8E5A24D179186778706B51C1B"/>
                 </w:placeholder>
               </w:sdtPr>
+              <w:sdtEndPr/>
               <w:sdtContent>
                 <w:r>
                   <w:rPr>
@@ -1331,6 +1513,7 @@
                   <w:docPart w:val="0508C7EE3AD04EA2AA2416EF7019F4CC"/>
                 </w:placeholder>
               </w:sdtPr>
+              <w:sdtEndPr/>
               <w:sdtContent>
                 <w:r>
                   <w:rPr>
@@ -1352,6 +1535,7 @@
                 <w:docPart w:val="F6F109592F474C46A6EB0FE08A24CFCE"/>
               </w:placeholder>
             </w:sdtPr>
+            <w:sdtEndPr/>
             <w:sdtContent>
               <w:p>
                 <w:pPr>
@@ -1374,6 +1558,7 @@
                       <w:docPart w:val="239BCA7635244D89A66A3DEFBB7637D9"/>
                     </w:placeholder>
                   </w:sdtPr>
+                  <w:sdtEndPr/>
                   <w:sdtContent>
                     <w:r>
                       <w:rPr>
@@ -1394,6 +1579,7 @@
                     <w:docPart w:val="F2C7344468B94010B8CC45B3AB053904"/>
                   </w:placeholder>
                 </w:sdtPr>
+                <w:sdtEndPr/>
                 <w:sdtContent>
                   <w:p>
                     <w:pPr>
@@ -1496,6 +1682,7 @@
                   <w:listItem w:displayText="1990" w:value="1990"/>
                 </w:dropDownList>
               </w:sdtPr>
+              <w:sdtEndPr/>
               <w:sdtContent>
                 <w:r>
                   <w:rPr>
@@ -1559,6 +1746,7 @@
                   <w:listItem w:displayText="1990" w:value="1990"/>
                 </w:dropDownList>
               </w:sdtPr>
+              <w:sdtEndPr/>
               <w:sdtContent>
                 <w:r>
                   <w:rPr>
@@ -1590,6 +1778,7 @@
                 <w:rFonts w:ascii="Open Sans" w:hAnsi="Open Sans" w:cs="Open Sans"/>
                 <w:b/>
               </w:rPr>
+              <w:lastRenderedPageBreak/>
               <w:t>PROJECT WORK</w:t>
             </w:r>
           </w:p>
@@ -1617,6 +1806,7 @@
                   <w:docPart w:val="455C3046018F43CF8658E30EB052FCFB"/>
                 </w:placeholder>
               </w:sdtPr>
+              <w:sdtEndPr/>
               <w:sdtContent>
                 <w:r>
                   <w:rPr>
@@ -1653,6 +1843,7 @@
                   <w:docPart w:val="1F129894D9844E8FA6FF6145A2D1350A"/>
                 </w:placeholder>
               </w:sdtPr>
+              <w:sdtEndPr/>
               <w:sdtContent>
                 <w:r>
                   <w:rPr>
@@ -1702,6 +1893,7 @@
                   <w:docPart w:val="2CA9AABAD1014C0FA15F0C9FA89CB34B"/>
                 </w:placeholder>
               </w:sdtPr>
+              <w:sdtEndPr/>
               <w:sdtContent>
                 <w:r>
                   <w:rPr>
@@ -1734,6 +1926,7 @@
                   <w:docPart w:val="C3195D6889B94D2E8340404DFA9FDDA7"/>
                 </w:placeholder>
               </w:sdtPr>
+              <w:sdtEndPr/>
               <w:sdtContent>
                 <w:r>
                   <w:rPr>
@@ -1829,7 +2022,6 @@
                     <w:rFonts w:ascii="Open Sans" w:hAnsi="Open Sans" w:cs="Open Sans"/>
                     <w:bCs/>
                   </w:rPr>
-                  <w:lastRenderedPageBreak/>
                   <w:t>Developed a comprehensive admin dashboard with various functionalities.</w:t>
                 </w:r>
               </w:p>
@@ -1942,6 +2134,7 @@
                   <w:listItem w:displayText="1990" w:value="1990"/>
                 </w:dropDownList>
               </w:sdtPr>
+              <w:sdtEndPr/>
               <w:sdtContent>
                 <w:r>
                   <w:rPr>
@@ -2005,6 +2198,7 @@
                   <w:listItem w:displayText="1990" w:value="1990"/>
                 </w:dropDownList>
               </w:sdtPr>
+              <w:sdtEndPr/>
               <w:sdtContent>
                 <w:r>
                   <w:rPr>
@@ -2033,6 +2227,7 @@
                 <w:docPart w:val="92B10EF14AAE4E7BA6194A6E42FA0E34"/>
               </w:placeholder>
             </w:sdtPr>
+            <w:sdtEndPr/>
             <w:sdtContent>
               <w:p>
                 <w:pPr>
@@ -2067,6 +2262,7 @@
                       <w:docPart w:val="0F5B59169E6C487384EB9BB1C97D8334"/>
                     </w:placeholder>
                   </w:sdtPr>
+                  <w:sdtEndPr/>
                   <w:sdtContent>
                     <w:r>
                       <w:rPr>
@@ -2116,6 +2312,7 @@
                       <w:docPart w:val="592B23333B52448690171C954ED9DB2F"/>
                     </w:placeholder>
                   </w:sdtPr>
+                  <w:sdtEndPr/>
                   <w:sdtContent>
                     <w:r>
                       <w:rPr>
@@ -2136,6 +2333,7 @@
                     <w:docPart w:val="5C70977201B34020BF22819A426868A9"/>
                   </w:placeholder>
                 </w:sdtPr>
+                <w:sdtEndPr/>
                 <w:sdtContent>
                   <w:p>
                     <w:pPr>
@@ -2159,6 +2357,7 @@
                           <w:docPart w:val="EC0FFA80264D4FD59D973FE207B7831D"/>
                         </w:placeholder>
                       </w:sdtPr>
+                      <w:sdtEndPr/>
                       <w:sdtContent>
                         <w:r>
                           <w:rPr>
@@ -2181,6 +2380,7 @@
                     <w:docPart w:val="6CBC2B6A05CA43C2AD7A27C60112CCEF"/>
                   </w:placeholder>
                 </w:sdtPr>
+                <w:sdtEndPr/>
                 <w:sdtContent>
                   <w:sdt>
                     <w:sdtPr>
@@ -2192,6 +2392,7 @@
                         <w:docPart w:val="0EEA938BAE224440A7B8917C95DE26E8"/>
                       </w:placeholder>
                     </w:sdtPr>
+                    <w:sdtEndPr/>
                     <w:sdtContent>
                       <w:p>
                         <w:pPr>
@@ -2317,6 +2518,7 @@
                   <w:listItem w:displayText="1990" w:value="1990"/>
                 </w:dropDownList>
               </w:sdtPr>
+              <w:sdtEndPr/>
               <w:sdtContent>
                 <w:r>
                   <w:rPr>
@@ -2380,6 +2582,7 @@
                   <w:listItem w:displayText="1990" w:value="1990"/>
                 </w:dropDownList>
               </w:sdtPr>
+              <w:sdtEndPr/>
               <w:sdtContent>
                 <w:r>
                   <w:rPr>
@@ -2414,6 +2617,7 @@
                   <w:docPart w:val="37448DAB22EE4D80AD4C5598200A8152"/>
                 </w:placeholder>
               </w:sdtPr>
+              <w:sdtEndPr/>
               <w:sdtContent>
                 <w:r>
                   <w:rPr>
@@ -2443,6 +2647,7 @@
                   <w:docPart w:val="579E988B73484EC89F17F4C93B357BC1"/>
                 </w:placeholder>
               </w:sdtPr>
+              <w:sdtEndPr/>
               <w:sdtContent>
                 <w:r>
                   <w:rPr>
@@ -2492,6 +2697,7 @@
                   <w:docPart w:val="AFA4AAE579744129972CDC67026FE7D4"/>
                 </w:placeholder>
               </w:sdtPr>
+              <w:sdtEndPr/>
               <w:sdtContent>
                 <w:r>
                   <w:rPr>
@@ -2524,6 +2730,7 @@
                   <w:docPart w:val="F9CCB72353884910A6CE908D70524A94"/>
                 </w:placeholder>
               </w:sdtPr>
+              <w:sdtEndPr/>
               <w:sdtContent>
                 <w:r>
                   <w:rPr>
@@ -2544,6 +2751,7 @@
                 <w:docPart w:val="9D6FBA2333DD4C9EB1B78DF4FB21BAAC"/>
               </w:placeholder>
             </w:sdtPr>
+            <w:sdtEndPr/>
             <w:sdtContent>
               <w:p>
                 <w:pPr>
@@ -2659,6 +2867,7 @@
                   <w:listItem w:displayText="1990" w:value="1990"/>
                 </w:dropDownList>
               </w:sdtPr>
+              <w:sdtEndPr/>
               <w:sdtContent>
                 <w:r>
                   <w:rPr>
@@ -2722,6 +2931,7 @@
                   <w:listItem w:displayText="1990" w:value="1990"/>
                 </w:dropDownList>
               </w:sdtPr>
+              <w:sdtEndPr/>
               <w:sdtContent>
                 <w:r>
                   <w:rPr>
@@ -2756,6 +2966,7 @@
                   <w:docPart w:val="998933E9D4BC4E7EBA090B2F882623A3"/>
                 </w:placeholder>
               </w:sdtPr>
+              <w:sdtEndPr/>
               <w:sdtContent>
                 <w:r>
                   <w:rPr>
@@ -2800,6 +3011,7 @@
                   <w:docPart w:val="07796A7136074D789EAB28EE5668F0F3"/>
                 </w:placeholder>
               </w:sdtPr>
+              <w:sdtEndPr/>
               <w:sdtContent>
                 <w:r>
                   <w:rPr>
@@ -2857,6 +3069,7 @@
                   <w:docPart w:val="31647027CED5408AB912CD65E00FE5EA"/>
                 </w:placeholder>
               </w:sdtPr>
+              <w:sdtEndPr/>
               <w:sdtContent>
                 <w:r>
                   <w:rPr>
@@ -2895,6 +3108,7 @@
                 <w:docPart w:val="156D184FE861468F849861CAA75F9C32"/>
               </w:placeholder>
             </w:sdtPr>
+            <w:sdtEndPr/>
             <w:sdtContent>
               <w:p>
                 <w:pPr>
@@ -2997,6 +3211,7 @@
                   <w:listItem w:displayText="1990" w:value="1990"/>
                 </w:dropDownList>
               </w:sdtPr>
+              <w:sdtEndPr/>
               <w:sdtContent>
                 <w:r>
                   <w:rPr>
@@ -3060,6 +3275,7 @@
                   <w:listItem w:displayText="1990" w:value="1990"/>
                 </w:dropDownList>
               </w:sdtPr>
+              <w:sdtEndPr/>
               <w:sdtContent>
                 <w:r>
                   <w:rPr>
@@ -3127,6 +3343,7 @@
                       <w:docPart w:val="4B75CFB43BD749F9ADEB01708CBED54B"/>
                     </w:placeholder>
                   </w:sdtPr>
+                  <w:sdtEndPr/>
                   <w:sdtContent>
                     <w:r>
                       <w:rPr>
@@ -3176,6 +3393,7 @@
                       <w:docPart w:val="31E4215915DF486D93A30C083CC22092"/>
                     </w:placeholder>
                   </w:sdtPr>
+                  <w:sdtEndPr/>
                   <w:sdtContent>
                     <w:r>
                       <w:rPr>
@@ -3307,6 +3525,7 @@
                   <w:listItem w:displayText="1990" w:value="1990"/>
                 </w:dropDownList>
               </w:sdtPr>
+              <w:sdtEndPr/>
               <w:sdtContent>
                 <w:r>
                   <w:rPr>
@@ -3370,6 +3589,7 @@
                   <w:listItem w:displayText="1990" w:value="1990"/>
                 </w:dropDownList>
               </w:sdtPr>
+              <w:sdtEndPr/>
               <w:sdtContent>
                 <w:r>
                   <w:rPr>
@@ -3421,6 +3641,7 @@
                 <w:docPart w:val="9D7B778B90E44DBAB52CC58951A01460"/>
               </w:placeholder>
             </w:sdtPr>
+            <w:sdtEndPr/>
             <w:sdtContent>
               <w:p>
                 <w:pPr>
@@ -3564,6 +3785,7 @@
                 <w:rFonts w:ascii="Open Sans" w:hAnsi="Open Sans" w:cs="Open Sans"/>
                 <w:b/>
               </w:rPr>
+              <w:lastRenderedPageBreak/>
               <w:t>INTERESTS &amp; ACHIEVEMENTS</w:t>
             </w:r>
           </w:p>
@@ -3585,6 +3807,7 @@
                 <w:docPart w:val="E0BB406A51144372B9D3DE67D39F89DC"/>
               </w:placeholder>
             </w:sdtPr>
+            <w:sdtEndPr/>
             <w:sdtContent>
               <w:p>
                 <w:pPr>
@@ -3669,7 +3892,7 @@
 </file>
 
 <file path=word/endnotes.xml><?xml version="1.0" encoding="utf-8"?>
-<w:endnotes xmlns:wpc="http://schemas.microsoft.com/office/word/2010/wordprocessingCanvas" xmlns:cx="http://schemas.microsoft.com/office/drawing/2014/chartex" xmlns:cx1="http://schemas.microsoft.com/office/drawing/2015/9/8/chartex" xmlns:cx2="http://schemas.microsoft.com/office/drawing/2015/10/21/chartex" xmlns:cx3="http://schemas.microsoft.com/office/drawing/2016/5/9/chartex" xmlns:cx4="http://schemas.microsoft.com/office/drawing/2016/5/10/chartex" xmlns:cx5="http://schemas.microsoft.com/office/drawing/2016/5/11/chartex" xmlns:cx6="http://schemas.microsoft.com/office/drawing/2016/5/12/chartex" xmlns:cx7="http://schemas.microsoft.com/office/drawing/2016/5/13/chartex" xmlns:cx8="http://schemas.microsoft.com/office/drawing/2016/5/14/chartex" xmlns:mc="http://schemas.openxmlformats.org/markup-compatibility/2006" xmlns:aink="http://schemas.microsoft.com/office/drawing/2016/ink" xmlns:am3d="http://schemas.microsoft.com/office/drawing/2017/model3d" xmlns:o="urn:schemas-microsoft-com:office:office" xmlns:oel="http://schemas.microsoft.com/office/2019/extlst" xmlns:r="http://schemas.openxmlformats.org/officeDocument/2006/relationships" xmlns:m="http://schemas.openxmlformats.org/officeDocument/2006/math" xmlns:v="urn:schemas-microsoft-com:vml" xmlns:wp14="http://schemas.microsoft.com/office/word/2010/wordprocessingDrawing" xmlns:wp="http://schemas.openxmlformats.org/drawingml/2006/wordprocessingDrawing" xmlns:w10="urn:schemas-microsoft-com:office:word" xmlns:w="http://schemas.openxmlformats.org/wordprocessingml/2006/main" xmlns:w14="http://schemas.microsoft.com/office/word/2010/wordml" xmlns:w15="http://schemas.microsoft.com/office/word/2012/wordml" xmlns:w16cex="http://schemas.microsoft.com/office/word/2018/wordml/cex" xmlns:w16cid="http://schemas.microsoft.com/office/word/2016/wordml/cid" xmlns:w16="http://schemas.microsoft.com/office/word/2018/wordml" xmlns:w16sdtdh="http://schemas.microsoft.com/office/word/2020/wordml/sdtdatahash" xmlns:w16se="http://schemas.microsoft.com/office/word/2015/wordml/symex" xmlns:wpg="http://schemas.microsoft.com/office/word/2010/wordprocessingGroup" xmlns:wpi="http://schemas.microsoft.com/office/word/2010/wordprocessingInk" xmlns:wne="http://schemas.microsoft.com/office/word/2006/wordml" xmlns:wps="http://schemas.microsoft.com/office/word/2010/wordprocessingShape" mc:Ignorable="w14 w15 w16se w16cid w16 w16cex w16sdtdh wp14">
+<w:endnotes xmlns:wpc="http://schemas.microsoft.com/office/word/2010/wordprocessingCanvas" xmlns:cx="http://schemas.microsoft.com/office/drawing/2014/chartex" xmlns:cx1="http://schemas.microsoft.com/office/drawing/2015/9/8/chartex" xmlns:cx2="http://schemas.microsoft.com/office/drawing/2015/10/21/chartex" xmlns:cx3="http://schemas.microsoft.com/office/drawing/2016/5/9/chartex" xmlns:cx4="http://schemas.microsoft.com/office/drawing/2016/5/10/chartex" xmlns:cx5="http://schemas.microsoft.com/office/drawing/2016/5/11/chartex" xmlns:cx6="http://schemas.microsoft.com/office/drawing/2016/5/12/chartex" xmlns:cx7="http://schemas.microsoft.com/office/drawing/2016/5/13/chartex" xmlns:cx8="http://schemas.microsoft.com/office/drawing/2016/5/14/chartex" xmlns:mc="http://schemas.openxmlformats.org/markup-compatibility/2006" xmlns:aink="http://schemas.microsoft.com/office/drawing/2016/ink" xmlns:am3d="http://schemas.microsoft.com/office/drawing/2017/model3d" xmlns:o="urn:schemas-microsoft-com:office:office" xmlns:oel="http://schemas.microsoft.com/office/2019/extlst" xmlns:r="http://schemas.openxmlformats.org/officeDocument/2006/relationships" xmlns:m="http://schemas.openxmlformats.org/officeDocument/2006/math" xmlns:v="urn:schemas-microsoft-com:vml" xmlns:wp14="http://schemas.microsoft.com/office/word/2010/wordprocessingDrawing" xmlns:wp="http://schemas.openxmlformats.org/drawingml/2006/wordprocessingDrawing" xmlns:w10="urn:schemas-microsoft-com:office:word" xmlns:w="http://schemas.openxmlformats.org/wordprocessingml/2006/main" xmlns:w14="http://schemas.microsoft.com/office/word/2010/wordml" xmlns:w15="http://schemas.microsoft.com/office/word/2012/wordml" xmlns:w16cex="http://schemas.microsoft.com/office/word/2018/wordml/cex" xmlns:w16cid="http://schemas.microsoft.com/office/word/2016/wordml/cid" xmlns:w16="http://schemas.microsoft.com/office/word/2018/wordml" xmlns:w16du="http://schemas.microsoft.com/office/word/2023/wordml/word16du" xmlns:w16sdtdh="http://schemas.microsoft.com/office/word/2020/wordml/sdtdatahash" xmlns:w16sdtfl="http://schemas.microsoft.com/office/word/2024/wordml/sdtformatlock" xmlns:w16se="http://schemas.microsoft.com/office/word/2015/wordml/symex" xmlns:wpg="http://schemas.microsoft.com/office/word/2010/wordprocessingGroup" xmlns:wpi="http://schemas.microsoft.com/office/word/2010/wordprocessingInk" xmlns:wne="http://schemas.microsoft.com/office/word/2006/wordml" xmlns:wps="http://schemas.microsoft.com/office/word/2010/wordprocessingShape" mc:Ignorable="w14 w15 w16se w16cid w16 w16cex w16sdtdh w16sdtfl w16du wp14">
   <w:endnote w:type="separator" w:id="-1">
     <w:p>
       <w:pPr>
@@ -3694,7 +3917,7 @@
 </file>
 
 <file path=word/footnotes.xml><?xml version="1.0" encoding="utf-8"?>
-<w:footnotes xmlns:wpc="http://schemas.microsoft.com/office/word/2010/wordprocessingCanvas" xmlns:cx="http://schemas.microsoft.com/office/drawing/2014/chartex" xmlns:cx1="http://schemas.microsoft.com/office/drawing/2015/9/8/chartex" xmlns:cx2="http://schemas.microsoft.com/office/drawing/2015/10/21/chartex" xmlns:cx3="http://schemas.microsoft.com/office/drawing/2016/5/9/chartex" xmlns:cx4="http://schemas.microsoft.com/office/drawing/2016/5/10/chartex" xmlns:cx5="http://schemas.microsoft.com/office/drawing/2016/5/11/chartex" xmlns:cx6="http://schemas.microsoft.com/office/drawing/2016/5/12/chartex" xmlns:cx7="http://schemas.microsoft.com/office/drawing/2016/5/13/chartex" xmlns:cx8="http://schemas.microsoft.com/office/drawing/2016/5/14/chartex" xmlns:mc="http://schemas.openxmlformats.org/markup-compatibility/2006" xmlns:aink="http://schemas.microsoft.com/office/drawing/2016/ink" xmlns:am3d="http://schemas.microsoft.com/office/drawing/2017/model3d" xmlns:o="urn:schemas-microsoft-com:office:office" xmlns:oel="http://schemas.microsoft.com/office/2019/extlst" xmlns:r="http://schemas.openxmlformats.org/officeDocument/2006/relationships" xmlns:m="http://schemas.openxmlformats.org/officeDocument/2006/math" xmlns:v="urn:schemas-microsoft-com:vml" xmlns:wp14="http://schemas.microsoft.com/office/word/2010/wordprocessingDrawing" xmlns:wp="http://schemas.openxmlformats.org/drawingml/2006/wordprocessingDrawing" xmlns:w10="urn:schemas-microsoft-com:office:word" xmlns:w="http://schemas.openxmlformats.org/wordprocessingml/2006/main" xmlns:w14="http://schemas.microsoft.com/office/word/2010/wordml" xmlns:w15="http://schemas.microsoft.com/office/word/2012/wordml" xmlns:w16cex="http://schemas.microsoft.com/office/word/2018/wordml/cex" xmlns:w16cid="http://schemas.microsoft.com/office/word/2016/wordml/cid" xmlns:w16="http://schemas.microsoft.com/office/word/2018/wordml" xmlns:w16sdtdh="http://schemas.microsoft.com/office/word/2020/wordml/sdtdatahash" xmlns:w16se="http://schemas.microsoft.com/office/word/2015/wordml/symex" xmlns:wpg="http://schemas.microsoft.com/office/word/2010/wordprocessingGroup" xmlns:wpi="http://schemas.microsoft.com/office/word/2010/wordprocessingInk" xmlns:wne="http://schemas.microsoft.com/office/word/2006/wordml" xmlns:wps="http://schemas.microsoft.com/office/word/2010/wordprocessingShape" mc:Ignorable="w14 w15 w16se w16cid w16 w16cex w16sdtdh wp14">
+<w:footnotes xmlns:wpc="http://schemas.microsoft.com/office/word/2010/wordprocessingCanvas" xmlns:cx="http://schemas.microsoft.com/office/drawing/2014/chartex" xmlns:cx1="http://schemas.microsoft.com/office/drawing/2015/9/8/chartex" xmlns:cx2="http://schemas.microsoft.com/office/drawing/2015/10/21/chartex" xmlns:cx3="http://schemas.microsoft.com/office/drawing/2016/5/9/chartex" xmlns:cx4="http://schemas.microsoft.com/office/drawing/2016/5/10/chartex" xmlns:cx5="http://schemas.microsoft.com/office/drawing/2016/5/11/chartex" xmlns:cx6="http://schemas.microsoft.com/office/drawing/2016/5/12/chartex" xmlns:cx7="http://schemas.microsoft.com/office/drawing/2016/5/13/chartex" xmlns:cx8="http://schemas.microsoft.com/office/drawing/2016/5/14/chartex" xmlns:mc="http://schemas.openxmlformats.org/markup-compatibility/2006" xmlns:aink="http://schemas.microsoft.com/office/drawing/2016/ink" xmlns:am3d="http://schemas.microsoft.com/office/drawing/2017/model3d" xmlns:o="urn:schemas-microsoft-com:office:office" xmlns:oel="http://schemas.microsoft.com/office/2019/extlst" xmlns:r="http://schemas.openxmlformats.org/officeDocument/2006/relationships" xmlns:m="http://schemas.openxmlformats.org/officeDocument/2006/math" xmlns:v="urn:schemas-microsoft-com:vml" xmlns:wp14="http://schemas.microsoft.com/office/word/2010/wordprocessingDrawing" xmlns:wp="http://schemas.openxmlformats.org/drawingml/2006/wordprocessingDrawing" xmlns:w10="urn:schemas-microsoft-com:office:word" xmlns:w="http://schemas.openxmlformats.org/wordprocessingml/2006/main" xmlns:w14="http://schemas.microsoft.com/office/word/2010/wordml" xmlns:w15="http://schemas.microsoft.com/office/word/2012/wordml" xmlns:w16cex="http://schemas.microsoft.com/office/word/2018/wordml/cex" xmlns:w16cid="http://schemas.microsoft.com/office/word/2016/wordml/cid" xmlns:w16="http://schemas.microsoft.com/office/word/2018/wordml" xmlns:w16du="http://schemas.microsoft.com/office/word/2023/wordml/word16du" xmlns:w16sdtdh="http://schemas.microsoft.com/office/word/2020/wordml/sdtdatahash" xmlns:w16sdtfl="http://schemas.microsoft.com/office/word/2024/wordml/sdtformatlock" xmlns:w16se="http://schemas.microsoft.com/office/word/2015/wordml/symex" xmlns:wpg="http://schemas.microsoft.com/office/word/2010/wordprocessingGroup" xmlns:wpi="http://schemas.microsoft.com/office/word/2010/wordprocessingInk" xmlns:wne="http://schemas.microsoft.com/office/word/2006/wordml" xmlns:wps="http://schemas.microsoft.com/office/word/2010/wordprocessingShape" mc:Ignorable="w14 w15 w16se w16cid w16 w16cex w16sdtdh w16sdtfl w16du wp14">
   <w:footnote w:type="separator" w:id="-1">
     <w:p>
       <w:pPr>
@@ -3719,7 +3942,7 @@
 </file>
 
 <file path=word/header1.xml><?xml version="1.0" encoding="utf-8"?>
-<w:hdr xmlns:wpc="http://schemas.microsoft.com/office/word/2010/wordprocessingCanvas" xmlns:cx="http://schemas.microsoft.com/office/drawing/2014/chartex" xmlns:cx1="http://schemas.microsoft.com/office/drawing/2015/9/8/chartex" xmlns:cx2="http://schemas.microsoft.com/office/drawing/2015/10/21/chartex" xmlns:cx3="http://schemas.microsoft.com/office/drawing/2016/5/9/chartex" xmlns:cx4="http://schemas.microsoft.com/office/drawing/2016/5/10/chartex" xmlns:cx5="http://schemas.microsoft.com/office/drawing/2016/5/11/chartex" xmlns:cx6="http://schemas.microsoft.com/office/drawing/2016/5/12/chartex" xmlns:cx7="http://schemas.microsoft.com/office/drawing/2016/5/13/chartex" xmlns:cx8="http://schemas.microsoft.com/office/drawing/2016/5/14/chartex" xmlns:mc="http://schemas.openxmlformats.org/markup-compatibility/2006" xmlns:aink="http://schemas.microsoft.com/office/drawing/2016/ink" xmlns:am3d="http://schemas.microsoft.com/office/drawing/2017/model3d" xmlns:o="urn:schemas-microsoft-com:office:office" xmlns:oel="http://schemas.microsoft.com/office/2019/extlst" xmlns:r="http://schemas.openxmlformats.org/officeDocument/2006/relationships" xmlns:m="http://schemas.openxmlformats.org/officeDocument/2006/math" xmlns:v="urn:schemas-microsoft-com:vml" xmlns:wp14="http://schemas.microsoft.com/office/word/2010/wordprocessingDrawing" xmlns:wp="http://schemas.openxmlformats.org/drawingml/2006/wordprocessingDrawing" xmlns:w10="urn:schemas-microsoft-com:office:word" xmlns:w="http://schemas.openxmlformats.org/wordprocessingml/2006/main" xmlns:w14="http://schemas.microsoft.com/office/word/2010/wordml" xmlns:w15="http://schemas.microsoft.com/office/word/2012/wordml" xmlns:w16cex="http://schemas.microsoft.com/office/word/2018/wordml/cex" xmlns:w16cid="http://schemas.microsoft.com/office/word/2016/wordml/cid" xmlns:w16="http://schemas.microsoft.com/office/word/2018/wordml" xmlns:w16sdtdh="http://schemas.microsoft.com/office/word/2020/wordml/sdtdatahash" xmlns:w16se="http://schemas.microsoft.com/office/word/2015/wordml/symex" xmlns:wpg="http://schemas.microsoft.com/office/word/2010/wordprocessingGroup" xmlns:wpi="http://schemas.microsoft.com/office/word/2010/wordprocessingInk" xmlns:wne="http://schemas.microsoft.com/office/word/2006/wordml" xmlns:wps="http://schemas.microsoft.com/office/word/2010/wordprocessingShape" mc:Ignorable="w14 w15 w16se w16cid w16 w16cex w16sdtdh wp14">
+<w:hdr xmlns:wpc="http://schemas.microsoft.com/office/word/2010/wordprocessingCanvas" xmlns:cx="http://schemas.microsoft.com/office/drawing/2014/chartex" xmlns:cx1="http://schemas.microsoft.com/office/drawing/2015/9/8/chartex" xmlns:cx2="http://schemas.microsoft.com/office/drawing/2015/10/21/chartex" xmlns:cx3="http://schemas.microsoft.com/office/drawing/2016/5/9/chartex" xmlns:cx4="http://schemas.microsoft.com/office/drawing/2016/5/10/chartex" xmlns:cx5="http://schemas.microsoft.com/office/drawing/2016/5/11/chartex" xmlns:cx6="http://schemas.microsoft.com/office/drawing/2016/5/12/chartex" xmlns:cx7="http://schemas.microsoft.com/office/drawing/2016/5/13/chartex" xmlns:cx8="http://schemas.microsoft.com/office/drawing/2016/5/14/chartex" xmlns:mc="http://schemas.openxmlformats.org/markup-compatibility/2006" xmlns:aink="http://schemas.microsoft.com/office/drawing/2016/ink" xmlns:am3d="http://schemas.microsoft.com/office/drawing/2017/model3d" xmlns:o="urn:schemas-microsoft-com:office:office" xmlns:oel="http://schemas.microsoft.com/office/2019/extlst" xmlns:r="http://schemas.openxmlformats.org/officeDocument/2006/relationships" xmlns:m="http://schemas.openxmlformats.org/officeDocument/2006/math" xmlns:v="urn:schemas-microsoft-com:vml" xmlns:wp14="http://schemas.microsoft.com/office/word/2010/wordprocessingDrawing" xmlns:wp="http://schemas.openxmlformats.org/drawingml/2006/wordprocessingDrawing" xmlns:w10="urn:schemas-microsoft-com:office:word" xmlns:w="http://schemas.openxmlformats.org/wordprocessingml/2006/main" xmlns:w14="http://schemas.microsoft.com/office/word/2010/wordml" xmlns:w15="http://schemas.microsoft.com/office/word/2012/wordml" xmlns:w16cex="http://schemas.microsoft.com/office/word/2018/wordml/cex" xmlns:w16cid="http://schemas.microsoft.com/office/word/2016/wordml/cid" xmlns:w16="http://schemas.microsoft.com/office/word/2018/wordml" xmlns:w16du="http://schemas.microsoft.com/office/word/2023/wordml/word16du" xmlns:w16sdtdh="http://schemas.microsoft.com/office/word/2020/wordml/sdtdatahash" xmlns:w16sdtfl="http://schemas.microsoft.com/office/word/2024/wordml/sdtformatlock" xmlns:w16se="http://schemas.microsoft.com/office/word/2015/wordml/symex" xmlns:wpg="http://schemas.microsoft.com/office/word/2010/wordprocessingGroup" xmlns:wpi="http://schemas.microsoft.com/office/word/2010/wordprocessingInk" xmlns:wne="http://schemas.microsoft.com/office/word/2006/wordml" xmlns:wps="http://schemas.microsoft.com/office/word/2010/wordprocessingShape" mc:Ignorable="w14 w15 w16se w16cid w16 w16cex w16sdtdh w16sdtfl w16du wp14">
   <w:tbl>
     <w:tblPr>
       <w:tblStyle w:val="TableGrid"/>
@@ -3864,6 +4087,7 @@
           <w:docPart w:val="5643322E26994C00BF09C34659B1B2C2"/>
         </w:placeholder>
       </w:sdtPr>
+      <w:sdtEndPr/>
       <w:sdtContent>
         <w:r>
           <w:rPr>
@@ -3892,6 +4116,7 @@
           <w:docPart w:val="90343C6E12224EC28C3AD13D6070BDB6"/>
         </w:placeholder>
       </w:sdtPr>
+      <w:sdtEndPr/>
       <w:sdtContent>
         <w:hyperlink r:id="rId2" w:history="1">
           <w:r>
@@ -3909,8 +4134,157 @@
 </file>
 
 <file path=word/numbering.xml><?xml version="1.0" encoding="utf-8"?>
-<w:numbering xmlns:wpc="http://schemas.microsoft.com/office/word/2010/wordprocessingCanvas" xmlns:cx="http://schemas.microsoft.com/office/drawing/2014/chartex" xmlns:cx1="http://schemas.microsoft.com/office/drawing/2015/9/8/chartex" xmlns:cx2="http://schemas.microsoft.com/office/drawing/2015/10/21/chartex" xmlns:cx3="http://schemas.microsoft.com/office/drawing/2016/5/9/chartex" xmlns:cx4="http://schemas.microsoft.com/office/drawing/2016/5/10/chartex" xmlns:cx5="http://schemas.microsoft.com/office/drawing/2016/5/11/chartex" xmlns:cx6="http://schemas.microsoft.com/office/drawing/2016/5/12/chartex" xmlns:cx7="http://schemas.microsoft.com/office/drawing/2016/5/13/chartex" xmlns:cx8="http://schemas.microsoft.com/office/drawing/2016/5/14/chartex" xmlns:mc="http://schemas.openxmlformats.org/markup-compatibility/2006" xmlns:aink="http://schemas.microsoft.com/office/drawing/2016/ink" xmlns:am3d="http://schemas.microsoft.com/office/drawing/2017/model3d" xmlns:o="urn:schemas-microsoft-com:office:office" xmlns:oel="http://schemas.microsoft.com/office/2019/extlst" xmlns:r="http://schemas.openxmlformats.org/officeDocument/2006/relationships" xmlns:m="http://schemas.openxmlformats.org/officeDocument/2006/math" xmlns:v="urn:schemas-microsoft-com:vml" xmlns:wp14="http://schemas.microsoft.com/office/word/2010/wordprocessingDrawing" xmlns:wp="http://schemas.openxmlformats.org/drawingml/2006/wordprocessingDrawing" xmlns:w10="urn:schemas-microsoft-com:office:word" xmlns:w="http://schemas.openxmlformats.org/wordprocessingml/2006/main" xmlns:w14="http://schemas.microsoft.com/office/word/2010/wordml" xmlns:w15="http://schemas.microsoft.com/office/word/2012/wordml" xmlns:w16cex="http://schemas.microsoft.com/office/word/2018/wordml/cex" xmlns:w16cid="http://schemas.microsoft.com/office/word/2016/wordml/cid" xmlns:w16="http://schemas.microsoft.com/office/word/2018/wordml" xmlns:w16sdtdh="http://schemas.microsoft.com/office/word/2020/wordml/sdtdatahash" xmlns:w16se="http://schemas.microsoft.com/office/word/2015/wordml/symex" xmlns:wpg="http://schemas.microsoft.com/office/word/2010/wordprocessingGroup" xmlns:wpi="http://schemas.microsoft.com/office/word/2010/wordprocessingInk" xmlns:wne="http://schemas.microsoft.com/office/word/2006/wordml" xmlns:wps="http://schemas.microsoft.com/office/word/2010/wordprocessingShape" mc:Ignorable="w14 w15 w16se w16cid w16 w16cex w16sdtdh wp14">
+<w:numbering xmlns:wpc="http://schemas.microsoft.com/office/word/2010/wordprocessingCanvas" xmlns:cx="http://schemas.microsoft.com/office/drawing/2014/chartex" xmlns:cx1="http://schemas.microsoft.com/office/drawing/2015/9/8/chartex" xmlns:cx2="http://schemas.microsoft.com/office/drawing/2015/10/21/chartex" xmlns:cx3="http://schemas.microsoft.com/office/drawing/2016/5/9/chartex" xmlns:cx4="http://schemas.microsoft.com/office/drawing/2016/5/10/chartex" xmlns:cx5="http://schemas.microsoft.com/office/drawing/2016/5/11/chartex" xmlns:cx6="http://schemas.microsoft.com/office/drawing/2016/5/12/chartex" xmlns:cx7="http://schemas.microsoft.com/office/drawing/2016/5/13/chartex" xmlns:cx8="http://schemas.microsoft.com/office/drawing/2016/5/14/chartex" xmlns:mc="http://schemas.openxmlformats.org/markup-compatibility/2006" xmlns:aink="http://schemas.microsoft.com/office/drawing/2016/ink" xmlns:am3d="http://schemas.microsoft.com/office/drawing/2017/model3d" xmlns:o="urn:schemas-microsoft-com:office:office" xmlns:oel="http://schemas.microsoft.com/office/2019/extlst" xmlns:r="http://schemas.openxmlformats.org/officeDocument/2006/relationships" xmlns:m="http://schemas.openxmlformats.org/officeDocument/2006/math" xmlns:v="urn:schemas-microsoft-com:vml" xmlns:wp14="http://schemas.microsoft.com/office/word/2010/wordprocessingDrawing" xmlns:wp="http://schemas.openxmlformats.org/drawingml/2006/wordprocessingDrawing" xmlns:w10="urn:schemas-microsoft-com:office:word" xmlns:w="http://schemas.openxmlformats.org/wordprocessingml/2006/main" xmlns:w14="http://schemas.microsoft.com/office/word/2010/wordml" xmlns:w15="http://schemas.microsoft.com/office/word/2012/wordml" xmlns:w16cex="http://schemas.microsoft.com/office/word/2018/wordml/cex" xmlns:w16cid="http://schemas.microsoft.com/office/word/2016/wordml/cid" xmlns:w16="http://schemas.microsoft.com/office/word/2018/wordml" xmlns:w16du="http://schemas.microsoft.com/office/word/2023/wordml/word16du" xmlns:w16sdtdh="http://schemas.microsoft.com/office/word/2020/wordml/sdtdatahash" xmlns:w16sdtfl="http://schemas.microsoft.com/office/word/2024/wordml/sdtformatlock" xmlns:w16se="http://schemas.microsoft.com/office/word/2015/wordml/symex" xmlns:wpg="http://schemas.microsoft.com/office/word/2010/wordprocessingGroup" xmlns:wpi="http://schemas.microsoft.com/office/word/2010/wordprocessingInk" xmlns:wne="http://schemas.microsoft.com/office/word/2006/wordml" xmlns:wps="http://schemas.microsoft.com/office/word/2010/wordprocessingShape" mc:Ignorable="w14 w15 w16se w16cid w16 w16cex w16sdtdh w16sdtfl w16du wp14">
   <w:abstractNum w:abstractNumId="0" w15:restartNumberingAfterBreak="0">
+    <w:nsid w:val="23F2462F"/>
+    <w:multiLevelType w:val="multilevel"/>
+    <w:tmpl w:val="742C1FA2"/>
+    <w:lvl w:ilvl="0">
+      <w:start w:val="1"/>
+      <w:numFmt w:val="bullet"/>
+      <w:lvlText w:val=""/>
+      <w:lvlJc w:val="left"/>
+      <w:pPr>
+        <w:tabs>
+          <w:tab w:val="num" w:pos="720"/>
+        </w:tabs>
+        <w:ind w:left="720" w:hanging="360"/>
+      </w:pPr>
+      <w:rPr>
+        <w:rFonts w:ascii="Symbol" w:hAnsi="Symbol" w:hint="default"/>
+        <w:sz w:val="20"/>
+      </w:rPr>
+    </w:lvl>
+    <w:lvl w:ilvl="1" w:tentative="1">
+      <w:start w:val="1"/>
+      <w:numFmt w:val="bullet"/>
+      <w:lvlText w:val="o"/>
+      <w:lvlJc w:val="left"/>
+      <w:pPr>
+        <w:tabs>
+          <w:tab w:val="num" w:pos="1440"/>
+        </w:tabs>
+        <w:ind w:left="1440" w:hanging="360"/>
+      </w:pPr>
+      <w:rPr>
+        <w:rFonts w:ascii="Courier New" w:hAnsi="Courier New" w:hint="default"/>
+        <w:sz w:val="20"/>
+      </w:rPr>
+    </w:lvl>
+    <w:lvl w:ilvl="2" w:tentative="1">
+      <w:start w:val="1"/>
+      <w:numFmt w:val="bullet"/>
+      <w:lvlText w:val=""/>
+      <w:lvlJc w:val="left"/>
+      <w:pPr>
+        <w:tabs>
+          <w:tab w:val="num" w:pos="2160"/>
+        </w:tabs>
+        <w:ind w:left="2160" w:hanging="360"/>
+      </w:pPr>
+      <w:rPr>
+        <w:rFonts w:ascii="Wingdings" w:hAnsi="Wingdings" w:hint="default"/>
+        <w:sz w:val="20"/>
+      </w:rPr>
+    </w:lvl>
+    <w:lvl w:ilvl="3" w:tentative="1">
+      <w:start w:val="1"/>
+      <w:numFmt w:val="bullet"/>
+      <w:lvlText w:val=""/>
+      <w:lvlJc w:val="left"/>
+      <w:pPr>
+        <w:tabs>
+          <w:tab w:val="num" w:pos="2880"/>
+        </w:tabs>
+        <w:ind w:left="2880" w:hanging="360"/>
+      </w:pPr>
+      <w:rPr>
+        <w:rFonts w:ascii="Wingdings" w:hAnsi="Wingdings" w:hint="default"/>
+        <w:sz w:val="20"/>
+      </w:rPr>
+    </w:lvl>
+    <w:lvl w:ilvl="4" w:tentative="1">
+      <w:start w:val="1"/>
+      <w:numFmt w:val="bullet"/>
+      <w:lvlText w:val=""/>
+      <w:lvlJc w:val="left"/>
+      <w:pPr>
+        <w:tabs>
+          <w:tab w:val="num" w:pos="3600"/>
+        </w:tabs>
+        <w:ind w:left="3600" w:hanging="360"/>
+      </w:pPr>
+      <w:rPr>
+        <w:rFonts w:ascii="Wingdings" w:hAnsi="Wingdings" w:hint="default"/>
+        <w:sz w:val="20"/>
+      </w:rPr>
+    </w:lvl>
+    <w:lvl w:ilvl="5" w:tentative="1">
+      <w:start w:val="1"/>
+      <w:numFmt w:val="bullet"/>
+      <w:lvlText w:val=""/>
+      <w:lvlJc w:val="left"/>
+      <w:pPr>
+        <w:tabs>
+          <w:tab w:val="num" w:pos="4320"/>
+        </w:tabs>
+        <w:ind w:left="4320" w:hanging="360"/>
+      </w:pPr>
+      <w:rPr>
+        <w:rFonts w:ascii="Wingdings" w:hAnsi="Wingdings" w:hint="default"/>
+        <w:sz w:val="20"/>
+      </w:rPr>
+    </w:lvl>
+    <w:lvl w:ilvl="6" w:tentative="1">
+      <w:start w:val="1"/>
+      <w:numFmt w:val="bullet"/>
+      <w:lvlText w:val=""/>
+      <w:lvlJc w:val="left"/>
+      <w:pPr>
+        <w:tabs>
+          <w:tab w:val="num" w:pos="5040"/>
+        </w:tabs>
+        <w:ind w:left="5040" w:hanging="360"/>
+      </w:pPr>
+      <w:rPr>
+        <w:rFonts w:ascii="Wingdings" w:hAnsi="Wingdings" w:hint="default"/>
+        <w:sz w:val="20"/>
+      </w:rPr>
+    </w:lvl>
+    <w:lvl w:ilvl="7" w:tentative="1">
+      <w:start w:val="1"/>
+      <w:numFmt w:val="bullet"/>
+      <w:lvlText w:val=""/>
+      <w:lvlJc w:val="left"/>
+      <w:pPr>
+        <w:tabs>
+          <w:tab w:val="num" w:pos="5760"/>
+        </w:tabs>
+        <w:ind w:left="5760" w:hanging="360"/>
+      </w:pPr>
+      <w:rPr>
+        <w:rFonts w:ascii="Wingdings" w:hAnsi="Wingdings" w:hint="default"/>
+        <w:sz w:val="20"/>
+      </w:rPr>
+    </w:lvl>
+    <w:lvl w:ilvl="8" w:tentative="1">
+      <w:start w:val="1"/>
+      <w:numFmt w:val="bullet"/>
+      <w:lvlText w:val=""/>
+      <w:lvlJc w:val="left"/>
+      <w:pPr>
+        <w:tabs>
+          <w:tab w:val="num" w:pos="6480"/>
+        </w:tabs>
+        <w:ind w:left="6480" w:hanging="360"/>
+      </w:pPr>
+      <w:rPr>
+        <w:rFonts w:ascii="Wingdings" w:hAnsi="Wingdings" w:hint="default"/>
+        <w:sz w:val="20"/>
+      </w:rPr>
+    </w:lvl>
+  </w:abstractNum>
+  <w:abstractNum w:abstractNumId="1" w15:restartNumberingAfterBreak="0">
     <w:nsid w:val="388A465C"/>
     <w:multiLevelType w:val="hybridMultilevel"/>
     <w:tmpl w:val="890040A8"/>
@@ -4023,7 +4397,7 @@
       </w:rPr>
     </w:lvl>
   </w:abstractNum>
-  <w:abstractNum w:abstractNumId="1" w15:restartNumberingAfterBreak="0">
+  <w:abstractNum w:abstractNumId="2" w15:restartNumberingAfterBreak="0">
     <w:nsid w:val="4BB40FC9"/>
     <w:multiLevelType w:val="hybridMultilevel"/>
     <w:tmpl w:val="6E38EF38"/>
@@ -4136,7 +4510,7 @@
       </w:rPr>
     </w:lvl>
   </w:abstractNum>
-  <w:abstractNum w:abstractNumId="2" w15:restartNumberingAfterBreak="0">
+  <w:abstractNum w:abstractNumId="3" w15:restartNumberingAfterBreak="0">
     <w:nsid w:val="61C642FC"/>
     <w:multiLevelType w:val="hybridMultilevel"/>
     <w:tmpl w:val="1A824330"/>
@@ -4249,7 +4623,7 @@
       </w:rPr>
     </w:lvl>
   </w:abstractNum>
-  <w:abstractNum w:abstractNumId="3" w15:restartNumberingAfterBreak="0">
+  <w:abstractNum w:abstractNumId="4" w15:restartNumberingAfterBreak="0">
     <w:nsid w:val="7CF51A72"/>
     <w:multiLevelType w:val="hybridMultilevel"/>
     <w:tmpl w:val="8FC64B50"/>
@@ -4336,22 +4710,25 @@
     </w:lvl>
   </w:abstractNum>
   <w:num w:numId="1" w16cid:durableId="507058108">
-    <w:abstractNumId w:val="0"/>
+    <w:abstractNumId w:val="1"/>
   </w:num>
   <w:num w:numId="2" w16cid:durableId="1932077730">
+    <w:abstractNumId w:val="3"/>
+  </w:num>
+  <w:num w:numId="3" w16cid:durableId="1073773248">
+    <w:abstractNumId w:val="4"/>
+  </w:num>
+  <w:num w:numId="4" w16cid:durableId="1009329149">
     <w:abstractNumId w:val="2"/>
   </w:num>
-  <w:num w:numId="3" w16cid:durableId="1073773248">
-    <w:abstractNumId w:val="3"/>
-  </w:num>
-  <w:num w:numId="4" w16cid:durableId="1009329149">
-    <w:abstractNumId w:val="1"/>
+  <w:num w:numId="5" w16cid:durableId="19864994">
+    <w:abstractNumId w:val="0"/>
   </w:num>
 </w:numbering>
 </file>
 
 <file path=word/styles.xml><?xml version="1.0" encoding="utf-8"?>
-<w:styles xmlns:mc="http://schemas.openxmlformats.org/markup-compatibility/2006" xmlns:r="http://schemas.openxmlformats.org/officeDocument/2006/relationships" xmlns:w="http://schemas.openxmlformats.org/wordprocessingml/2006/main" xmlns:w14="http://schemas.microsoft.com/office/word/2010/wordml" xmlns:w15="http://schemas.microsoft.com/office/word/2012/wordml" xmlns:w16cex="http://schemas.microsoft.com/office/word/2018/wordml/cex" xmlns:w16cid="http://schemas.microsoft.com/office/word/2016/wordml/cid" xmlns:w16="http://schemas.microsoft.com/office/word/2018/wordml" xmlns:w16sdtdh="http://schemas.microsoft.com/office/word/2020/wordml/sdtdatahash" xmlns:w16se="http://schemas.microsoft.com/office/word/2015/wordml/symex" mc:Ignorable="w14 w15 w16se w16cid w16 w16cex w16sdtdh">
+<w:styles xmlns:mc="http://schemas.openxmlformats.org/markup-compatibility/2006" xmlns:r="http://schemas.openxmlformats.org/officeDocument/2006/relationships" xmlns:w="http://schemas.openxmlformats.org/wordprocessingml/2006/main" xmlns:w14="http://schemas.microsoft.com/office/word/2010/wordml" xmlns:w15="http://schemas.microsoft.com/office/word/2012/wordml" xmlns:w16cex="http://schemas.microsoft.com/office/word/2018/wordml/cex" xmlns:w16cid="http://schemas.microsoft.com/office/word/2016/wordml/cid" xmlns:w16="http://schemas.microsoft.com/office/word/2018/wordml" xmlns:w16du="http://schemas.microsoft.com/office/word/2023/wordml/word16du" xmlns:w16sdtdh="http://schemas.microsoft.com/office/word/2020/wordml/sdtdatahash" xmlns:w16sdtfl="http://schemas.microsoft.com/office/word/2024/wordml/sdtformatlock" xmlns:w16se="http://schemas.microsoft.com/office/word/2015/wordml/symex" mc:Ignorable="w14 w15 w16se w16cid w16 w16cex w16sdtdh w16sdtfl w16du">
   <w:docDefaults>
     <w:rPrDefault>
       <w:rPr>
@@ -4752,7 +5129,6 @@
   <w:style w:type="character" w:default="1" w:styleId="DefaultParagraphFont">
     <w:name w:val="Default Paragraph Font"/>
     <w:uiPriority w:val="1"/>
-    <w:semiHidden/>
     <w:unhideWhenUsed/>
   </w:style>
   <w:style w:type="table" w:default="1" w:styleId="TableNormal">
@@ -4979,11 +5355,24 @@
       <w:shd w:val="clear" w:color="auto" w:fill="E1DFDD"/>
     </w:rPr>
   </w:style>
+  <w:style w:type="paragraph" w:styleId="NormalWeb">
+    <w:name w:val="Normal (Web)"/>
+    <w:basedOn w:val="Normal"/>
+    <w:uiPriority w:val="99"/>
+    <w:semiHidden/>
+    <w:unhideWhenUsed/>
+    <w:rsid w:val="00782963"/>
+    <w:rPr>
+      <w:rFonts w:ascii="Times New Roman" w:hAnsi="Times New Roman" w:cs="Times New Roman"/>
+      <w:sz w:val="24"/>
+      <w:szCs w:val="24"/>
+    </w:rPr>
+  </w:style>
 </w:styles>
 </file>
 
 <file path=word/glossary/document.xml><?xml version="1.0" encoding="utf-8"?>
-<w:glossaryDocument xmlns:wpc="http://schemas.microsoft.com/office/word/2010/wordprocessingCanvas" xmlns:cx="http://schemas.microsoft.com/office/drawing/2014/chartex" xmlns:cx1="http://schemas.microsoft.com/office/drawing/2015/9/8/chartex" xmlns:cx2="http://schemas.microsoft.com/office/drawing/2015/10/21/chartex" xmlns:cx3="http://schemas.microsoft.com/office/drawing/2016/5/9/chartex" xmlns:cx4="http://schemas.microsoft.com/office/drawing/2016/5/10/chartex" xmlns:cx5="http://schemas.microsoft.com/office/drawing/2016/5/11/chartex" xmlns:cx6="http://schemas.microsoft.com/office/drawing/2016/5/12/chartex" xmlns:cx7="http://schemas.microsoft.com/office/drawing/2016/5/13/chartex" xmlns:cx8="http://schemas.microsoft.com/office/drawing/2016/5/14/chartex" xmlns:mc="http://schemas.openxmlformats.org/markup-compatibility/2006" xmlns:aink="http://schemas.microsoft.com/office/drawing/2016/ink" xmlns:am3d="http://schemas.microsoft.com/office/drawing/2017/model3d" xmlns:o="urn:schemas-microsoft-com:office:office" xmlns:oel="http://schemas.microsoft.com/office/2019/extlst" xmlns:r="http://schemas.openxmlformats.org/officeDocument/2006/relationships" xmlns:m="http://schemas.openxmlformats.org/officeDocument/2006/math" xmlns:v="urn:schemas-microsoft-com:vml" xmlns:wp14="http://schemas.microsoft.com/office/word/2010/wordprocessingDrawing" xmlns:wp="http://schemas.openxmlformats.org/drawingml/2006/wordprocessingDrawing" xmlns:w10="urn:schemas-microsoft-com:office:word" xmlns:w="http://schemas.openxmlformats.org/wordprocessingml/2006/main" xmlns:w14="http://schemas.microsoft.com/office/word/2010/wordml" xmlns:w15="http://schemas.microsoft.com/office/word/2012/wordml" xmlns:w16cex="http://schemas.microsoft.com/office/word/2018/wordml/cex" xmlns:w16cid="http://schemas.microsoft.com/office/word/2016/wordml/cid" xmlns:w16="http://schemas.microsoft.com/office/word/2018/wordml" xmlns:w16sdtdh="http://schemas.microsoft.com/office/word/2020/wordml/sdtdatahash" xmlns:w16se="http://schemas.microsoft.com/office/word/2015/wordml/symex" xmlns:wpg="http://schemas.microsoft.com/office/word/2010/wordprocessingGroup" xmlns:wpi="http://schemas.microsoft.com/office/word/2010/wordprocessingInk" xmlns:wne="http://schemas.microsoft.com/office/word/2006/wordml" xmlns:wps="http://schemas.microsoft.com/office/word/2010/wordprocessingShape" mc:Ignorable="w14 w15 w16se w16cid w16 w16cex w16sdtdh wp14">
+<w:glossaryDocument xmlns:wpc="http://schemas.microsoft.com/office/word/2010/wordprocessingCanvas" xmlns:cx="http://schemas.microsoft.com/office/drawing/2014/chartex" xmlns:cx1="http://schemas.microsoft.com/office/drawing/2015/9/8/chartex" xmlns:cx2="http://schemas.microsoft.com/office/drawing/2015/10/21/chartex" xmlns:cx3="http://schemas.microsoft.com/office/drawing/2016/5/9/chartex" xmlns:cx4="http://schemas.microsoft.com/office/drawing/2016/5/10/chartex" xmlns:cx5="http://schemas.microsoft.com/office/drawing/2016/5/11/chartex" xmlns:cx6="http://schemas.microsoft.com/office/drawing/2016/5/12/chartex" xmlns:cx7="http://schemas.microsoft.com/office/drawing/2016/5/13/chartex" xmlns:cx8="http://schemas.microsoft.com/office/drawing/2016/5/14/chartex" xmlns:mc="http://schemas.openxmlformats.org/markup-compatibility/2006" xmlns:aink="http://schemas.microsoft.com/office/drawing/2016/ink" xmlns:am3d="http://schemas.microsoft.com/office/drawing/2017/model3d" xmlns:o="urn:schemas-microsoft-com:office:office" xmlns:oel="http://schemas.microsoft.com/office/2019/extlst" xmlns:r="http://schemas.openxmlformats.org/officeDocument/2006/relationships" xmlns:m="http://schemas.openxmlformats.org/officeDocument/2006/math" xmlns:v="urn:schemas-microsoft-com:vml" xmlns:wp14="http://schemas.microsoft.com/office/word/2010/wordprocessingDrawing" xmlns:wp="http://schemas.openxmlformats.org/drawingml/2006/wordprocessingDrawing" xmlns:w10="urn:schemas-microsoft-com:office:word" xmlns:w="http://schemas.openxmlformats.org/wordprocessingml/2006/main" xmlns:w14="http://schemas.microsoft.com/office/word/2010/wordml" xmlns:w15="http://schemas.microsoft.com/office/word/2012/wordml" xmlns:w16cex="http://schemas.microsoft.com/office/word/2018/wordml/cex" xmlns:w16cid="http://schemas.microsoft.com/office/word/2016/wordml/cid" xmlns:w16="http://schemas.microsoft.com/office/word/2018/wordml" xmlns:w16du="http://schemas.microsoft.com/office/word/2023/wordml/word16du" xmlns:w16sdtdh="http://schemas.microsoft.com/office/word/2020/wordml/sdtdatahash" xmlns:w16sdtfl="http://schemas.microsoft.com/office/word/2024/wordml/sdtformatlock" xmlns:w16se="http://schemas.microsoft.com/office/word/2015/wordml/symex" xmlns:wpg="http://schemas.microsoft.com/office/word/2010/wordprocessingGroup" xmlns:wpi="http://schemas.microsoft.com/office/word/2010/wordprocessingInk" xmlns:wne="http://schemas.microsoft.com/office/word/2006/wordml" xmlns:wps="http://schemas.microsoft.com/office/word/2010/wordprocessingShape" mc:Ignorable="w14 w15 w16se w16cid w16 w16cex w16sdtdh w16sdtfl w16du wp14">
   <w:docParts>
     <w:docPart>
       <w:docPartPr>
@@ -8168,7 +8557,7 @@
 </file>
 
 <file path=word/glossary/fontTable.xml><?xml version="1.0" encoding="utf-8"?>
-<w:fonts xmlns:mc="http://schemas.openxmlformats.org/markup-compatibility/2006" xmlns:r="http://schemas.openxmlformats.org/officeDocument/2006/relationships" xmlns:w="http://schemas.openxmlformats.org/wordprocessingml/2006/main" xmlns:w14="http://schemas.microsoft.com/office/word/2010/wordml" xmlns:w15="http://schemas.microsoft.com/office/word/2012/wordml" xmlns:w16cex="http://schemas.microsoft.com/office/word/2018/wordml/cex" xmlns:w16cid="http://schemas.microsoft.com/office/word/2016/wordml/cid" xmlns:w16="http://schemas.microsoft.com/office/word/2018/wordml" xmlns:w16sdtdh="http://schemas.microsoft.com/office/word/2020/wordml/sdtdatahash" xmlns:w16se="http://schemas.microsoft.com/office/word/2015/wordml/symex" mc:Ignorable="w14 w15 w16se w16cid w16 w16cex w16sdtdh">
+<w:fonts xmlns:mc="http://schemas.openxmlformats.org/markup-compatibility/2006" xmlns:r="http://schemas.openxmlformats.org/officeDocument/2006/relationships" xmlns:w="http://schemas.openxmlformats.org/wordprocessingml/2006/main" xmlns:w14="http://schemas.microsoft.com/office/word/2010/wordml" xmlns:w15="http://schemas.microsoft.com/office/word/2012/wordml" xmlns:w16cex="http://schemas.microsoft.com/office/word/2018/wordml/cex" xmlns:w16cid="http://schemas.microsoft.com/office/word/2016/wordml/cid" xmlns:w16="http://schemas.microsoft.com/office/word/2018/wordml" xmlns:w16du="http://schemas.microsoft.com/office/word/2023/wordml/word16du" xmlns:w16sdtdh="http://schemas.microsoft.com/office/word/2020/wordml/sdtdatahash" xmlns:w16sdtfl="http://schemas.microsoft.com/office/word/2024/wordml/sdtformatlock" xmlns:w16se="http://schemas.microsoft.com/office/word/2015/wordml/symex" mc:Ignorable="w14 w15 w16se w16cid w16 w16cex w16sdtdh w16sdtfl w16du">
   <w:font w:name="Symbol">
     <w:panose1 w:val="05050102010706020507"/>
     <w:charset w:val="02"/>
@@ -8248,7 +8637,7 @@
 </file>
 
 <file path=word/glossary/numbering.xml><?xml version="1.0" encoding="utf-8"?>
-<w:numbering xmlns:wpc="http://schemas.microsoft.com/office/word/2010/wordprocessingCanvas" xmlns:cx="http://schemas.microsoft.com/office/drawing/2014/chartex" xmlns:cx1="http://schemas.microsoft.com/office/drawing/2015/9/8/chartex" xmlns:cx2="http://schemas.microsoft.com/office/drawing/2015/10/21/chartex" xmlns:cx3="http://schemas.microsoft.com/office/drawing/2016/5/9/chartex" xmlns:cx4="http://schemas.microsoft.com/office/drawing/2016/5/10/chartex" xmlns:cx5="http://schemas.microsoft.com/office/drawing/2016/5/11/chartex" xmlns:cx6="http://schemas.microsoft.com/office/drawing/2016/5/12/chartex" xmlns:cx7="http://schemas.microsoft.com/office/drawing/2016/5/13/chartex" xmlns:cx8="http://schemas.microsoft.com/office/drawing/2016/5/14/chartex" xmlns:mc="http://schemas.openxmlformats.org/markup-compatibility/2006" xmlns:aink="http://schemas.microsoft.com/office/drawing/2016/ink" xmlns:am3d="http://schemas.microsoft.com/office/drawing/2017/model3d" xmlns:o="urn:schemas-microsoft-com:office:office" xmlns:oel="http://schemas.microsoft.com/office/2019/extlst" xmlns:r="http://schemas.openxmlformats.org/officeDocument/2006/relationships" xmlns:m="http://schemas.openxmlformats.org/officeDocument/2006/math" xmlns:v="urn:schemas-microsoft-com:vml" xmlns:wp14="http://schemas.microsoft.com/office/word/2010/wordprocessingDrawing" xmlns:wp="http://schemas.openxmlformats.org/drawingml/2006/wordprocessingDrawing" xmlns:w10="urn:schemas-microsoft-com:office:word" xmlns:w="http://schemas.openxmlformats.org/wordprocessingml/2006/main" xmlns:w14="http://schemas.microsoft.com/office/word/2010/wordml" xmlns:w15="http://schemas.microsoft.com/office/word/2012/wordml" xmlns:w16cex="http://schemas.microsoft.com/office/word/2018/wordml/cex" xmlns:w16cid="http://schemas.microsoft.com/office/word/2016/wordml/cid" xmlns:w16="http://schemas.microsoft.com/office/word/2018/wordml" xmlns:w16sdtdh="http://schemas.microsoft.com/office/word/2020/wordml/sdtdatahash" xmlns:w16se="http://schemas.microsoft.com/office/word/2015/wordml/symex" xmlns:wpg="http://schemas.microsoft.com/office/word/2010/wordprocessingGroup" xmlns:wpi="http://schemas.microsoft.com/office/word/2010/wordprocessingInk" xmlns:wne="http://schemas.microsoft.com/office/word/2006/wordml" xmlns:wps="http://schemas.microsoft.com/office/word/2010/wordprocessingShape" mc:Ignorable="w14 w15 w16se w16cid w16 w16cex w16sdtdh wp14">
+<w:numbering xmlns:wpc="http://schemas.microsoft.com/office/word/2010/wordprocessingCanvas" xmlns:cx="http://schemas.microsoft.com/office/drawing/2014/chartex" xmlns:cx1="http://schemas.microsoft.com/office/drawing/2015/9/8/chartex" xmlns:cx2="http://schemas.microsoft.com/office/drawing/2015/10/21/chartex" xmlns:cx3="http://schemas.microsoft.com/office/drawing/2016/5/9/chartex" xmlns:cx4="http://schemas.microsoft.com/office/drawing/2016/5/10/chartex" xmlns:cx5="http://schemas.microsoft.com/office/drawing/2016/5/11/chartex" xmlns:cx6="http://schemas.microsoft.com/office/drawing/2016/5/12/chartex" xmlns:cx7="http://schemas.microsoft.com/office/drawing/2016/5/13/chartex" xmlns:cx8="http://schemas.microsoft.com/office/drawing/2016/5/14/chartex" xmlns:mc="http://schemas.openxmlformats.org/markup-compatibility/2006" xmlns:aink="http://schemas.microsoft.com/office/drawing/2016/ink" xmlns:am3d="http://schemas.microsoft.com/office/drawing/2017/model3d" xmlns:o="urn:schemas-microsoft-com:office:office" xmlns:oel="http://schemas.microsoft.com/office/2019/extlst" xmlns:r="http://schemas.openxmlformats.org/officeDocument/2006/relationships" xmlns:m="http://schemas.openxmlformats.org/officeDocument/2006/math" xmlns:v="urn:schemas-microsoft-com:vml" xmlns:wp14="http://schemas.microsoft.com/office/word/2010/wordprocessingDrawing" xmlns:wp="http://schemas.openxmlformats.org/drawingml/2006/wordprocessingDrawing" xmlns:w10="urn:schemas-microsoft-com:office:word" xmlns:w="http://schemas.openxmlformats.org/wordprocessingml/2006/main" xmlns:w14="http://schemas.microsoft.com/office/word/2010/wordml" xmlns:w15="http://schemas.microsoft.com/office/word/2012/wordml" xmlns:w16cex="http://schemas.microsoft.com/office/word/2018/wordml/cex" xmlns:w16cid="http://schemas.microsoft.com/office/word/2016/wordml/cid" xmlns:w16="http://schemas.microsoft.com/office/word/2018/wordml" xmlns:w16du="http://schemas.microsoft.com/office/word/2023/wordml/word16du" xmlns:w16sdtdh="http://schemas.microsoft.com/office/word/2020/wordml/sdtdatahash" xmlns:w16sdtfl="http://schemas.microsoft.com/office/word/2024/wordml/sdtformatlock" xmlns:w16se="http://schemas.microsoft.com/office/word/2015/wordml/symex" xmlns:wpg="http://schemas.microsoft.com/office/word/2010/wordprocessingGroup" xmlns:wpi="http://schemas.microsoft.com/office/word/2010/wordprocessingInk" xmlns:wne="http://schemas.microsoft.com/office/word/2006/wordml" xmlns:wps="http://schemas.microsoft.com/office/word/2010/wordprocessingShape" mc:Ignorable="w14 w15 w16se w16cid w16 w16cex w16sdtdh w16sdtfl w16du wp14">
   <w:abstractNum w:abstractNumId="0" w15:restartNumberingAfterBreak="0">
     <w:nsid w:val="7CF51A72"/>
     <w:multiLevelType w:val="hybridMultilevel"/>
@@ -8342,7 +8731,7 @@
 </file>
 
 <file path=word/glossary/settings.xml><?xml version="1.0" encoding="utf-8"?>
-<w:settings xmlns:mc="http://schemas.openxmlformats.org/markup-compatibility/2006" xmlns:o="urn:schemas-microsoft-com:office:office" xmlns:r="http://schemas.openxmlformats.org/officeDocument/2006/relationships" xmlns:m="http://schemas.openxmlformats.org/officeDocument/2006/math" xmlns:v="urn:schemas-microsoft-com:vml" xmlns:w10="urn:schemas-microsoft-com:office:word" xmlns:w="http://schemas.openxmlformats.org/wordprocessingml/2006/main" xmlns:w14="http://schemas.microsoft.com/office/word/2010/wordml" xmlns:w15="http://schemas.microsoft.com/office/word/2012/wordml" xmlns:w16cex="http://schemas.microsoft.com/office/word/2018/wordml/cex" xmlns:w16cid="http://schemas.microsoft.com/office/word/2016/wordml/cid" xmlns:w16="http://schemas.microsoft.com/office/word/2018/wordml" xmlns:w16sdtdh="http://schemas.microsoft.com/office/word/2020/wordml/sdtdatahash" xmlns:w16se="http://schemas.microsoft.com/office/word/2015/wordml/symex" xmlns:sl="http://schemas.openxmlformats.org/schemaLibrary/2006/main" mc:Ignorable="w14 w15 w16se w16cid w16 w16cex w16sdtdh">
+<w:settings xmlns:mc="http://schemas.openxmlformats.org/markup-compatibility/2006" xmlns:o="urn:schemas-microsoft-com:office:office" xmlns:r="http://schemas.openxmlformats.org/officeDocument/2006/relationships" xmlns:m="http://schemas.openxmlformats.org/officeDocument/2006/math" xmlns:v="urn:schemas-microsoft-com:vml" xmlns:w10="urn:schemas-microsoft-com:office:word" xmlns:w="http://schemas.openxmlformats.org/wordprocessingml/2006/main" xmlns:w14="http://schemas.microsoft.com/office/word/2010/wordml" xmlns:w15="http://schemas.microsoft.com/office/word/2012/wordml" xmlns:w16cex="http://schemas.microsoft.com/office/word/2018/wordml/cex" xmlns:w16cid="http://schemas.microsoft.com/office/word/2016/wordml/cid" xmlns:w16="http://schemas.microsoft.com/office/word/2018/wordml" xmlns:w16du="http://schemas.microsoft.com/office/word/2023/wordml/word16du" xmlns:w16sdtdh="http://schemas.microsoft.com/office/word/2020/wordml/sdtdatahash" xmlns:w16sdtfl="http://schemas.microsoft.com/office/word/2024/wordml/sdtformatlock" xmlns:w16se="http://schemas.microsoft.com/office/word/2015/wordml/symex" xmlns:sl="http://schemas.openxmlformats.org/schemaLibrary/2006/main" mc:Ignorable="w14 w15 w16se w16cid w16 w16cex w16sdtdh w16sdtfl w16du">
   <w:view w:val="normal"/>
   <w:defaultTabStop w:val="720"/>
   <w:characterSpacingControl w:val="doNotCompress"/>
@@ -8380,6 +8769,7 @@
     <w:rsid w:val="003A0B16"/>
     <w:rsid w:val="003D5077"/>
     <w:rsid w:val="003E3DE7"/>
+    <w:rsid w:val="00407CD5"/>
     <w:rsid w:val="004239B6"/>
     <w:rsid w:val="00425B2F"/>
     <w:rsid w:val="004430EA"/>
@@ -8475,7 +8865,7 @@
 </file>
 
 <file path=word/glossary/styles.xml><?xml version="1.0" encoding="utf-8"?>
-<w:styles xmlns:mc="http://schemas.openxmlformats.org/markup-compatibility/2006" xmlns:r="http://schemas.openxmlformats.org/officeDocument/2006/relationships" xmlns:w="http://schemas.openxmlformats.org/wordprocessingml/2006/main" xmlns:w14="http://schemas.microsoft.com/office/word/2010/wordml" xmlns:w15="http://schemas.microsoft.com/office/word/2012/wordml" xmlns:w16cex="http://schemas.microsoft.com/office/word/2018/wordml/cex" xmlns:w16cid="http://schemas.microsoft.com/office/word/2016/wordml/cid" xmlns:w16="http://schemas.microsoft.com/office/word/2018/wordml" xmlns:w16sdtdh="http://schemas.microsoft.com/office/word/2020/wordml/sdtdatahash" xmlns:w16se="http://schemas.microsoft.com/office/word/2015/wordml/symex" mc:Ignorable="w14 w15 w16se w16cid w16 w16cex w16sdtdh">
+<w:styles xmlns:mc="http://schemas.openxmlformats.org/markup-compatibility/2006" xmlns:r="http://schemas.openxmlformats.org/officeDocument/2006/relationships" xmlns:w="http://schemas.openxmlformats.org/wordprocessingml/2006/main" xmlns:w14="http://schemas.microsoft.com/office/word/2010/wordml" xmlns:w15="http://schemas.microsoft.com/office/word/2012/wordml" xmlns:w16cex="http://schemas.microsoft.com/office/word/2018/wordml/cex" xmlns:w16cid="http://schemas.microsoft.com/office/word/2016/wordml/cid" xmlns:w16="http://schemas.microsoft.com/office/word/2018/wordml" xmlns:w16du="http://schemas.microsoft.com/office/word/2023/wordml/word16du" xmlns:w16sdtdh="http://schemas.microsoft.com/office/word/2020/wordml/sdtdatahash" xmlns:w16sdtfl="http://schemas.microsoft.com/office/word/2024/wordml/sdtformatlock" xmlns:w16se="http://schemas.microsoft.com/office/word/2015/wordml/symex" mc:Ignorable="w14 w15 w16se w16cid w16 w16cex w16sdtdh w16sdtfl w16du">
   <w:docDefaults>
     <w:rPrDefault>
       <w:rPr>
@@ -9177,7 +9567,6 @@
     </w:pPr>
     <w:rPr>
       <w:kern w:val="2"/>
-      <w:lang/>
       <w14:ligatures w14:val="standardContextual"/>
     </w:rPr>
   </w:style>
@@ -9189,7 +9578,6 @@
     </w:pPr>
     <w:rPr>
       <w:kern w:val="2"/>
-      <w:lang/>
       <w14:ligatures w14:val="standardContextual"/>
     </w:rPr>
   </w:style>
@@ -9201,7 +9589,6 @@
     </w:pPr>
     <w:rPr>
       <w:kern w:val="2"/>
-      <w:lang/>
       <w14:ligatures w14:val="standardContextual"/>
     </w:rPr>
   </w:style>
@@ -9213,7 +9600,6 @@
     </w:pPr>
     <w:rPr>
       <w:kern w:val="2"/>
-      <w:lang/>
       <w14:ligatures w14:val="standardContextual"/>
     </w:rPr>
   </w:style>
@@ -9225,7 +9611,6 @@
     </w:pPr>
     <w:rPr>
       <w:kern w:val="2"/>
-      <w:lang/>
       <w14:ligatures w14:val="standardContextual"/>
     </w:rPr>
   </w:style>
@@ -9237,7 +9622,6 @@
     </w:pPr>
     <w:rPr>
       <w:kern w:val="2"/>
-      <w:lang/>
       <w14:ligatures w14:val="standardContextual"/>
     </w:rPr>
   </w:style>
@@ -9249,7 +9633,6 @@
     </w:pPr>
     <w:rPr>
       <w:kern w:val="2"/>
-      <w:lang/>
       <w14:ligatures w14:val="standardContextual"/>
     </w:rPr>
   </w:style>
@@ -9261,7 +9644,6 @@
     </w:pPr>
     <w:rPr>
       <w:kern w:val="2"/>
-      <w:lang/>
       <w14:ligatures w14:val="standardContextual"/>
     </w:rPr>
   </w:style>
@@ -9273,7 +9655,6 @@
     </w:pPr>
     <w:rPr>
       <w:kern w:val="2"/>
-      <w:lang/>
       <w14:ligatures w14:val="standardContextual"/>
     </w:rPr>
   </w:style>
@@ -9285,7 +9666,6 @@
     </w:pPr>
     <w:rPr>
       <w:kern w:val="2"/>
-      <w:lang/>
       <w14:ligatures w14:val="standardContextual"/>
     </w:rPr>
   </w:style>
@@ -9297,7 +9677,6 @@
     </w:pPr>
     <w:rPr>
       <w:kern w:val="2"/>
-      <w:lang/>
       <w14:ligatures w14:val="standardContextual"/>
     </w:rPr>
   </w:style>
@@ -9309,7 +9688,6 @@
     </w:pPr>
     <w:rPr>
       <w:kern w:val="2"/>
-      <w:lang/>
       <w14:ligatures w14:val="standardContextual"/>
     </w:rPr>
   </w:style>
@@ -9321,7 +9699,6 @@
     </w:pPr>
     <w:rPr>
       <w:kern w:val="2"/>
-      <w:lang/>
       <w14:ligatures w14:val="standardContextual"/>
     </w:rPr>
   </w:style>
@@ -9333,7 +9710,6 @@
     </w:pPr>
     <w:rPr>
       <w:kern w:val="2"/>
-      <w:lang/>
       <w14:ligatures w14:val="standardContextual"/>
     </w:rPr>
   </w:style>
@@ -9345,7 +9721,6 @@
     </w:pPr>
     <w:rPr>
       <w:kern w:val="2"/>
-      <w:lang/>
       <w14:ligatures w14:val="standardContextual"/>
     </w:rPr>
   </w:style>
@@ -9357,7 +9732,6 @@
     </w:pPr>
     <w:rPr>
       <w:kern w:val="2"/>
-      <w:lang/>
       <w14:ligatures w14:val="standardContextual"/>
     </w:rPr>
   </w:style>
@@ -9369,7 +9743,6 @@
     </w:pPr>
     <w:rPr>
       <w:kern w:val="2"/>
-      <w:lang/>
       <w14:ligatures w14:val="standardContextual"/>
     </w:rPr>
   </w:style>
@@ -9381,7 +9754,6 @@
     </w:pPr>
     <w:rPr>
       <w:kern w:val="2"/>
-      <w:lang/>
       <w14:ligatures w14:val="standardContextual"/>
     </w:rPr>
   </w:style>
@@ -9393,7 +9765,6 @@
     </w:pPr>
     <w:rPr>
       <w:kern w:val="2"/>
-      <w:lang/>
       <w14:ligatures w14:val="standardContextual"/>
     </w:rPr>
   </w:style>
@@ -9405,7 +9776,6 @@
     </w:pPr>
     <w:rPr>
       <w:kern w:val="2"/>
-      <w:lang/>
       <w14:ligatures w14:val="standardContextual"/>
     </w:rPr>
   </w:style>
@@ -9417,7 +9787,6 @@
     </w:pPr>
     <w:rPr>
       <w:kern w:val="2"/>
-      <w:lang/>
       <w14:ligatures w14:val="standardContextual"/>
     </w:rPr>
   </w:style>
@@ -9429,7 +9798,6 @@
     </w:pPr>
     <w:rPr>
       <w:kern w:val="2"/>
-      <w:lang/>
       <w14:ligatures w14:val="standardContextual"/>
     </w:rPr>
   </w:style>
@@ -9441,7 +9809,6 @@
     </w:pPr>
     <w:rPr>
       <w:kern w:val="2"/>
-      <w:lang/>
       <w14:ligatures w14:val="standardContextual"/>
     </w:rPr>
   </w:style>
@@ -9453,7 +9820,6 @@
     </w:pPr>
     <w:rPr>
       <w:kern w:val="2"/>
-      <w:lang/>
       <w14:ligatures w14:val="standardContextual"/>
     </w:rPr>
   </w:style>
@@ -9465,7 +9831,6 @@
     </w:pPr>
     <w:rPr>
       <w:kern w:val="2"/>
-      <w:lang/>
       <w14:ligatures w14:val="standardContextual"/>
     </w:rPr>
   </w:style>
@@ -9477,7 +9842,6 @@
     </w:pPr>
     <w:rPr>
       <w:kern w:val="2"/>
-      <w:lang/>
       <w14:ligatures w14:val="standardContextual"/>
     </w:rPr>
   </w:style>
@@ -9489,7 +9853,6 @@
     </w:pPr>
     <w:rPr>
       <w:kern w:val="2"/>
-      <w:lang/>
       <w14:ligatures w14:val="standardContextual"/>
     </w:rPr>
   </w:style>
@@ -9501,7 +9864,6 @@
     </w:pPr>
     <w:rPr>
       <w:kern w:val="2"/>
-      <w:lang/>
       <w14:ligatures w14:val="standardContextual"/>
     </w:rPr>
   </w:style>
@@ -9513,7 +9875,6 @@
     </w:pPr>
     <w:rPr>
       <w:kern w:val="2"/>
-      <w:lang/>
       <w14:ligatures w14:val="standardContextual"/>
     </w:rPr>
   </w:style>
@@ -9525,7 +9886,6 @@
     </w:pPr>
     <w:rPr>
       <w:kern w:val="2"/>
-      <w:lang/>
       <w14:ligatures w14:val="standardContextual"/>
     </w:rPr>
   </w:style>
@@ -9537,7 +9897,6 @@
     </w:pPr>
     <w:rPr>
       <w:kern w:val="2"/>
-      <w:lang/>
       <w14:ligatures w14:val="standardContextual"/>
     </w:rPr>
   </w:style>
@@ -9549,7 +9908,6 @@
     </w:pPr>
     <w:rPr>
       <w:kern w:val="2"/>
-      <w:lang/>
       <w14:ligatures w14:val="standardContextual"/>
     </w:rPr>
   </w:style>
@@ -9561,7 +9919,6 @@
     </w:pPr>
     <w:rPr>
       <w:kern w:val="2"/>
-      <w:lang/>
       <w14:ligatures w14:val="standardContextual"/>
     </w:rPr>
   </w:style>
@@ -9573,7 +9930,6 @@
     </w:pPr>
     <w:rPr>
       <w:kern w:val="2"/>
-      <w:lang/>
       <w14:ligatures w14:val="standardContextual"/>
     </w:rPr>
   </w:style>
@@ -9585,7 +9941,6 @@
     </w:pPr>
     <w:rPr>
       <w:kern w:val="2"/>
-      <w:lang/>
       <w14:ligatures w14:val="standardContextual"/>
     </w:rPr>
   </w:style>
@@ -9597,7 +9952,6 @@
     </w:pPr>
     <w:rPr>
       <w:kern w:val="2"/>
-      <w:lang/>
       <w14:ligatures w14:val="standardContextual"/>
     </w:rPr>
   </w:style>
@@ -9609,7 +9963,6 @@
     </w:pPr>
     <w:rPr>
       <w:kern w:val="2"/>
-      <w:lang/>
       <w14:ligatures w14:val="standardContextual"/>
     </w:rPr>
   </w:style>
@@ -9621,7 +9974,6 @@
     </w:pPr>
     <w:rPr>
       <w:kern w:val="2"/>
-      <w:lang/>
       <w14:ligatures w14:val="standardContextual"/>
     </w:rPr>
   </w:style>
@@ -9629,7 +9981,7 @@
 </file>
 
 <file path=word/glossary/webSettings.xml><?xml version="1.0" encoding="utf-8"?>
-<w:webSettings xmlns:mc="http://schemas.openxmlformats.org/markup-compatibility/2006" xmlns:r="http://schemas.openxmlformats.org/officeDocument/2006/relationships" xmlns:w="http://schemas.openxmlformats.org/wordprocessingml/2006/main" xmlns:w14="http://schemas.microsoft.com/office/word/2010/wordml" xmlns:w15="http://schemas.microsoft.com/office/word/2012/wordml" xmlns:w16cex="http://schemas.microsoft.com/office/word/2018/wordml/cex" xmlns:w16cid="http://schemas.microsoft.com/office/word/2016/wordml/cid" xmlns:w16="http://schemas.microsoft.com/office/word/2018/wordml" xmlns:w16sdtdh="http://schemas.microsoft.com/office/word/2020/wordml/sdtdatahash" xmlns:w16se="http://schemas.microsoft.com/office/word/2015/wordml/symex" mc:Ignorable="w14 w15 w16se w16cid w16 w16cex w16sdtdh">
+<w:webSettings xmlns:mc="http://schemas.openxmlformats.org/markup-compatibility/2006" xmlns:r="http://schemas.openxmlformats.org/officeDocument/2006/relationships" xmlns:w="http://schemas.openxmlformats.org/wordprocessingml/2006/main" xmlns:w14="http://schemas.microsoft.com/office/word/2010/wordml" xmlns:w15="http://schemas.microsoft.com/office/word/2012/wordml" xmlns:w16cex="http://schemas.microsoft.com/office/word/2018/wordml/cex" xmlns:w16cid="http://schemas.microsoft.com/office/word/2016/wordml/cid" xmlns:w16="http://schemas.microsoft.com/office/word/2018/wordml" xmlns:w16du="http://schemas.microsoft.com/office/word/2023/wordml/word16du" xmlns:w16sdtdh="http://schemas.microsoft.com/office/word/2020/wordml/sdtdatahash" xmlns:w16sdtfl="http://schemas.microsoft.com/office/word/2024/wordml/sdtformatlock" xmlns:w16se="http://schemas.microsoft.com/office/word/2015/wordml/symex" mc:Ignorable="w14 w15 w16se w16cid w16 w16cex w16sdtdh w16sdtfl w16du">
   <w:optimizeForBrowser/>
   <w:allowPNG/>
 </w:webSettings>

</xml_diff>